<commit_message>
update of voigt function
</commit_message>
<xml_diff>
--- a/doc/Dokumentacia_spektroskopicke_data.docx
+++ b/doc/Dokumentacia_spektroskopicke_data.docx
@@ -200,25 +200,7 @@
           <w:b/>
           <w:sz w:val="28"/>
         </w:rPr>
-        <w:t xml:space="preserve">Martina </w:t>
-      </w:r>
-      <w:proofErr w:type="spellStart"/>
-      <w:r>
-        <w:rPr>
-          <w:rFonts w:eastAsia="Times New Roman" w:cs="Times New Roman"/>
-          <w:b/>
-          <w:sz w:val="28"/>
-        </w:rPr>
-        <w:t>Bodišová</w:t>
-      </w:r>
-      <w:proofErr w:type="spellEnd"/>
-      <w:r>
-        <w:rPr>
-          <w:rFonts w:eastAsia="Times New Roman" w:cs="Times New Roman"/>
-          <w:b/>
-          <w:sz w:val="28"/>
-        </w:rPr>
-        <w:t>,</w:t>
+        <w:t>Martina Bodišová,</w:t>
       </w:r>
     </w:p>
     <w:p>
@@ -3725,27 +3707,13 @@
         <w:rPr>
           <w:rFonts w:eastAsia="Times New Roman" w:cs="Times New Roman"/>
         </w:rPr>
-        <w:t xml:space="preserve">, ktorí na základe popísaných </w:t>
-      </w:r>
-      <w:bookmarkStart w:id="4" w:name="_GoBack"/>
-      <w:r>
-        <w:rPr>
-          <w:rFonts w:eastAsia="Times New Roman" w:cs="Times New Roman"/>
-        </w:rPr>
-        <w:t xml:space="preserve">požiadaviek budú softvér vyvíjať. Finálna verzia dokumentu </w:t>
-      </w:r>
-      <w:r>
-        <w:rPr>
-          <w:rFonts w:eastAsia="Times New Roman" w:cs="Times New Roman"/>
-        </w:rPr>
-        <w:t xml:space="preserve">špecifikácia </w:t>
-      </w:r>
-      <w:bookmarkEnd w:id="4"/>
-      <w:r>
-        <w:rPr>
-          <w:rFonts w:eastAsia="Times New Roman" w:cs="Times New Roman"/>
-        </w:rPr>
-        <w:t xml:space="preserve">požiadaviek </w:t>
+        <w:t xml:space="preserve">, ktorí na základe popísaných požiadaviek budú softvér vyvíjať. Finálna verzia dokumentu </w:t>
+      </w:r>
+      <w:r>
+        <w:rPr>
+          <w:rFonts w:eastAsia="Times New Roman" w:cs="Times New Roman"/>
+        </w:rPr>
+        <w:t xml:space="preserve">špecifikácia požiadaviek </w:t>
       </w:r>
       <w:r>
         <w:rPr>
@@ -3759,11 +3727,11 @@
         <w:pStyle w:val="Nadpis2"/>
         <w:spacing w:line="360" w:lineRule="auto"/>
       </w:pPr>
-      <w:bookmarkStart w:id="5" w:name="_Toc506659787"/>
+      <w:bookmarkStart w:id="4" w:name="_Toc506659787"/>
       <w:r>
         <w:t>Rozsah Systému</w:t>
       </w:r>
-      <w:bookmarkEnd w:id="5"/>
+      <w:bookmarkEnd w:id="4"/>
       <w:r>
         <w:t xml:space="preserve"> </w:t>
       </w:r>
@@ -3789,11 +3757,11 @@
         <w:pStyle w:val="Nadpis2"/>
         <w:spacing w:line="360" w:lineRule="auto"/>
       </w:pPr>
-      <w:bookmarkStart w:id="6" w:name="_Toc506659788"/>
+      <w:bookmarkStart w:id="5" w:name="_Toc506659788"/>
       <w:r>
         <w:t>Slovník cudzích pojmov</w:t>
       </w:r>
-      <w:bookmarkEnd w:id="6"/>
+      <w:bookmarkEnd w:id="5"/>
       <w:r>
         <w:t xml:space="preserve"> </w:t>
       </w:r>
@@ -4162,12 +4130,12 @@
         <w:pStyle w:val="Nadpis2"/>
         <w:spacing w:line="360" w:lineRule="auto"/>
       </w:pPr>
-      <w:bookmarkStart w:id="7" w:name="_Toc506659789"/>
+      <w:bookmarkStart w:id="6" w:name="_Toc506659789"/>
       <w:r>
         <w:lastRenderedPageBreak/>
         <w:t>Referencie</w:t>
       </w:r>
-      <w:bookmarkEnd w:id="7"/>
+      <w:bookmarkEnd w:id="6"/>
       <w:r>
         <w:t xml:space="preserve"> </w:t>
       </w:r>
@@ -4929,12 +4897,12 @@
         <w:pStyle w:val="Nadpis1"/>
         <w:spacing w:line="360" w:lineRule="auto"/>
       </w:pPr>
-      <w:bookmarkStart w:id="8" w:name="_Toc506659790"/>
+      <w:bookmarkStart w:id="7" w:name="_Toc506659790"/>
       <w:r>
         <w:lastRenderedPageBreak/>
         <w:t>Všeobecný popis</w:t>
       </w:r>
-      <w:bookmarkEnd w:id="8"/>
+      <w:bookmarkEnd w:id="7"/>
       <w:r>
         <w:t xml:space="preserve"> </w:t>
       </w:r>
@@ -4944,11 +4912,11 @@
         <w:pStyle w:val="Nadpis2"/>
         <w:spacing w:line="360" w:lineRule="auto"/>
       </w:pPr>
-      <w:bookmarkStart w:id="9" w:name="_Toc506659791"/>
+      <w:bookmarkStart w:id="8" w:name="_Toc506659791"/>
       <w:r>
         <w:t>Perspektíva projektu</w:t>
       </w:r>
-      <w:bookmarkEnd w:id="9"/>
+      <w:bookmarkEnd w:id="8"/>
       <w:r>
         <w:t xml:space="preserve"> </w:t>
       </w:r>
@@ -5002,11 +4970,11 @@
         <w:pStyle w:val="Nadpis2"/>
         <w:spacing w:line="360" w:lineRule="auto"/>
       </w:pPr>
-      <w:bookmarkStart w:id="10" w:name="_Toc506659792"/>
+      <w:bookmarkStart w:id="9" w:name="_Toc506659792"/>
       <w:r>
         <w:t>Funkcie produktu</w:t>
       </w:r>
-      <w:bookmarkEnd w:id="10"/>
+      <w:bookmarkEnd w:id="9"/>
       <w:r>
         <w:t xml:space="preserve"> </w:t>
       </w:r>
@@ -5102,11 +5070,11 @@
         <w:pStyle w:val="Nadpis2"/>
         <w:spacing w:line="360" w:lineRule="auto"/>
       </w:pPr>
-      <w:bookmarkStart w:id="11" w:name="_Toc506659793"/>
+      <w:bookmarkStart w:id="10" w:name="_Toc506659793"/>
       <w:r>
         <w:t>Charakteristika používateľov</w:t>
       </w:r>
-      <w:bookmarkEnd w:id="11"/>
+      <w:bookmarkEnd w:id="10"/>
       <w:r>
         <w:t xml:space="preserve"> </w:t>
       </w:r>
@@ -5181,12 +5149,12 @@
         <w:pStyle w:val="Nadpis1"/>
         <w:spacing w:line="360" w:lineRule="auto"/>
       </w:pPr>
-      <w:bookmarkStart w:id="12" w:name="_Toc506659794"/>
+      <w:bookmarkStart w:id="11" w:name="_Toc506659794"/>
       <w:r>
         <w:lastRenderedPageBreak/>
         <w:t>Špecifikácia požiadaviek</w:t>
       </w:r>
-      <w:bookmarkEnd w:id="12"/>
+      <w:bookmarkEnd w:id="11"/>
       <w:r>
         <w:t xml:space="preserve"> </w:t>
       </w:r>
@@ -5196,11 +5164,11 @@
         <w:pStyle w:val="Nadpis2"/>
         <w:spacing w:line="360" w:lineRule="auto"/>
       </w:pPr>
-      <w:bookmarkStart w:id="13" w:name="_Toc506659795"/>
+      <w:bookmarkStart w:id="12" w:name="_Toc506659795"/>
       <w:r>
         <w:t>Načítanie vstupného súboru</w:t>
       </w:r>
-      <w:bookmarkEnd w:id="13"/>
+      <w:bookmarkEnd w:id="12"/>
       <w:r>
         <w:t xml:space="preserve"> </w:t>
       </w:r>
@@ -5258,11 +5226,11 @@
         <w:pStyle w:val="Nadpis2"/>
         <w:spacing w:line="360" w:lineRule="auto"/>
       </w:pPr>
-      <w:bookmarkStart w:id="14" w:name="_Toc506659796"/>
+      <w:bookmarkStart w:id="13" w:name="_Toc506659796"/>
       <w:r>
         <w:t>Zobrazenie načítaných vstupov</w:t>
       </w:r>
-      <w:bookmarkEnd w:id="14"/>
+      <w:bookmarkEnd w:id="13"/>
       <w:r>
         <w:t xml:space="preserve"> </w:t>
       </w:r>
@@ -5784,7 +5752,7 @@
         <w:pStyle w:val="Nadpis2"/>
         <w:spacing w:line="360" w:lineRule="auto"/>
       </w:pPr>
-      <w:bookmarkStart w:id="15" w:name="_Toc506659797"/>
+      <w:bookmarkStart w:id="14" w:name="_Toc506659797"/>
       <w:r>
         <w:lastRenderedPageBreak/>
         <w:t xml:space="preserve">Výstupy do </w:t>
@@ -5793,7 +5761,7 @@
       <w:r>
         <w:t>LabView</w:t>
       </w:r>
-      <w:bookmarkEnd w:id="15"/>
+      <w:bookmarkEnd w:id="14"/>
       <w:proofErr w:type="spellEnd"/>
       <w:r>
         <w:t xml:space="preserve"> </w:t>
@@ -6240,11 +6208,11 @@
       <w:pPr>
         <w:pStyle w:val="Nadpis1"/>
       </w:pPr>
-      <w:bookmarkStart w:id="16" w:name="_Toc506659798"/>
+      <w:bookmarkStart w:id="15" w:name="_Toc506659798"/>
       <w:r>
         <w:t>Komunikácia s DLL</w:t>
       </w:r>
-      <w:bookmarkEnd w:id="16"/>
+      <w:bookmarkEnd w:id="15"/>
       <w:r>
         <w:t xml:space="preserve"> </w:t>
       </w:r>
@@ -6327,12 +6295,12 @@
       <w:pPr>
         <w:pStyle w:val="Nadpis1"/>
       </w:pPr>
-      <w:bookmarkStart w:id="17" w:name="_Toc506659799"/>
+      <w:bookmarkStart w:id="16" w:name="_Toc506659799"/>
       <w:r>
         <w:lastRenderedPageBreak/>
         <w:t>Funkcie</w:t>
       </w:r>
-      <w:bookmarkEnd w:id="17"/>
+      <w:bookmarkEnd w:id="16"/>
     </w:p>
     <w:p>
       <w:pPr>
@@ -6638,11 +6606,11 @@
       <w:pPr>
         <w:pStyle w:val="Nadpis1"/>
       </w:pPr>
-      <w:bookmarkStart w:id="18" w:name="_Toc506659800"/>
+      <w:bookmarkStart w:id="17" w:name="_Toc506659800"/>
       <w:r>
         <w:t>Popis jednotlivých funkcií</w:t>
       </w:r>
-      <w:bookmarkEnd w:id="18"/>
+      <w:bookmarkEnd w:id="17"/>
     </w:p>
     <w:p>
       <w:pPr>
@@ -6715,12 +6683,12 @@
       <w:pPr>
         <w:pStyle w:val="Nadpis2"/>
       </w:pPr>
-      <w:bookmarkStart w:id="19" w:name="_Toc506659801"/>
+      <w:bookmarkStart w:id="18" w:name="_Toc506659801"/>
       <w:proofErr w:type="spellStart"/>
       <w:r>
         <w:t>Gauss</w:t>
       </w:r>
-      <w:bookmarkEnd w:id="19"/>
+      <w:bookmarkEnd w:id="18"/>
       <w:proofErr w:type="spellEnd"/>
     </w:p>
     <w:p>
@@ -7238,12 +7206,12 @@
       <w:pPr>
         <w:pStyle w:val="Nadpis2"/>
       </w:pPr>
-      <w:bookmarkStart w:id="20" w:name="_Toc506659802"/>
+      <w:bookmarkStart w:id="19" w:name="_Toc506659802"/>
       <w:proofErr w:type="spellStart"/>
       <w:r>
         <w:t>Lorentz</w:t>
       </w:r>
-      <w:bookmarkEnd w:id="20"/>
+      <w:bookmarkEnd w:id="19"/>
       <w:proofErr w:type="spellEnd"/>
     </w:p>
     <w:p>
@@ -7730,12 +7698,12 @@
       <w:r>
         <w:t xml:space="preserve"> </w:t>
       </w:r>
-      <w:bookmarkStart w:id="21" w:name="_Toc506659803"/>
+      <w:bookmarkStart w:id="20" w:name="_Toc506659803"/>
       <w:proofErr w:type="spellStart"/>
       <w:r>
         <w:t>Voigt</w:t>
       </w:r>
-      <w:bookmarkEnd w:id="21"/>
+      <w:bookmarkEnd w:id="20"/>
       <w:proofErr w:type="spellEnd"/>
     </w:p>
     <w:p>
@@ -7891,18 +7859,18 @@
     <w:p>
       <w:pPr>
         <w:pStyle w:val="Odsekzoznamu"/>
-        <w:spacing w:line="360" w:lineRule="auto"/>
         <w:ind w:left="1728"/>
         <w:rPr>
-          <w:rFonts w:ascii="Times New Roman" w:eastAsiaTheme="minorEastAsia" w:hAnsi="Times New Roman" w:cs="Times New Roman"/>
+          <w:rFonts w:eastAsiaTheme="minorEastAsia"/>
           <w:lang w:val="en-US"/>
         </w:rPr>
       </w:pPr>
+      <w:bookmarkStart w:id="21" w:name="_Toc506659804"/>
       <m:oMathPara>
         <m:oMath>
           <m:r>
             <w:rPr>
-              <w:rFonts w:ascii="Cambria Math" w:hAnsi="Cambria Math" w:cs="Times New Roman"/>
+              <w:rFonts w:ascii="Cambria Math" w:hAnsi="Cambria Math" w:cstheme="minorHAnsi"/>
             </w:rPr>
             <m:t>P</m:t>
           </m:r>
@@ -7910,7 +7878,7 @@
             <m:dPr>
               <m:ctrlPr>
                 <w:rPr>
-                  <w:rFonts w:ascii="Cambria Math" w:hAnsi="Cambria Math" w:cs="Times New Roman"/>
+                  <w:rFonts w:ascii="Cambria Math" w:hAnsi="Cambria Math" w:cstheme="minorHAnsi"/>
                   <w:i/>
                   <w:lang w:val="en-US"/>
                 </w:rPr>
@@ -7919,7 +7887,7 @@
             <m:e>
               <m:r>
                 <w:rPr>
-                  <w:rFonts w:ascii="Cambria Math" w:hAnsi="Cambria Math" w:cs="Times New Roman"/>
+                  <w:rFonts w:ascii="Cambria Math" w:hAnsi="Cambria Math" w:cstheme="minorHAnsi"/>
                   <w:lang w:val="en-US"/>
                 </w:rPr>
                 <m:t>v</m:t>
@@ -7928,7 +7896,7 @@
           </m:d>
           <m:r>
             <w:rPr>
-              <w:rFonts w:ascii="Cambria Math" w:hAnsi="Cambria Math" w:cs="Times New Roman"/>
+              <w:rFonts w:ascii="Cambria Math" w:hAnsi="Cambria Math" w:cstheme="minorHAnsi"/>
               <w:lang w:val="en-US"/>
             </w:rPr>
             <m:t xml:space="preserve">= </m:t>
@@ -7937,7 +7905,7 @@
             <m:fPr>
               <m:ctrlPr>
                 <w:rPr>
-                  <w:rFonts w:ascii="Cambria Math" w:hAnsi="Cambria Math" w:cs="Times New Roman"/>
+                  <w:rFonts w:ascii="Cambria Math" w:hAnsi="Cambria Math" w:cstheme="minorHAnsi"/>
                   <w:i/>
                   <w:lang w:val="en-US"/>
                 </w:rPr>
@@ -7946,7 +7914,7 @@
             <m:num>
               <m:r>
                 <w:rPr>
-                  <w:rFonts w:ascii="Cambria Math" w:hAnsi="Cambria Math" w:cs="Times New Roman"/>
+                  <w:rFonts w:ascii="Cambria Math" w:hAnsi="Cambria Math" w:cstheme="minorHAnsi"/>
                   <w:lang w:val="en-US"/>
                 </w:rPr>
                 <m:t>1</m:t>
@@ -7955,7 +7923,7 @@
             <m:den>
               <m:r>
                 <w:rPr>
-                  <w:rFonts w:ascii="Cambria Math" w:hAnsi="Cambria Math" w:cs="Times New Roman"/>
+                  <w:rFonts w:ascii="Cambria Math" w:hAnsi="Cambria Math" w:cstheme="minorHAnsi"/>
                   <w:lang w:val="en-US"/>
                 </w:rPr>
                 <m:t>|</m:t>
@@ -7964,7 +7932,7 @@
                 <m:sSubPr>
                   <m:ctrlPr>
                     <w:rPr>
-                      <w:rFonts w:ascii="Cambria Math" w:hAnsi="Cambria Math" w:cs="Times New Roman"/>
+                      <w:rFonts w:ascii="Cambria Math" w:hAnsi="Cambria Math" w:cstheme="minorHAnsi"/>
                       <w:i/>
                     </w:rPr>
                   </m:ctrlPr>
@@ -7975,7 +7943,7 @@
                       <m:sty m:val="p"/>
                     </m:rPr>
                     <w:rPr>
-                      <w:rFonts w:ascii="Cambria Math" w:eastAsia="Helvetica" w:hAnsi="Cambria Math" w:cs="Times New Roman"/>
+                      <w:rFonts w:ascii="Cambria Math" w:eastAsia="Helvetica" w:hAnsi="Cambria Math" w:cstheme="minorHAnsi"/>
                     </w:rPr>
                     <m:t>Γ</m:t>
                   </m:r>
@@ -7983,7 +7951,7 @@
                 <m:sub>
                   <m:r>
                     <w:rPr>
-                      <w:rFonts w:ascii="Cambria Math" w:hAnsi="Cambria Math" w:cs="Times New Roman"/>
+                      <w:rFonts w:ascii="Cambria Math" w:hAnsi="Cambria Math" w:cstheme="minorHAnsi"/>
                     </w:rPr>
                     <m:t>D</m:t>
                   </m:r>
@@ -7991,7 +7959,7 @@
               </m:sSub>
               <m:r>
                 <w:rPr>
-                  <w:rFonts w:ascii="Cambria Math" w:hAnsi="Cambria Math" w:cs="Times New Roman"/>
+                  <w:rFonts w:ascii="Cambria Math" w:hAnsi="Cambria Math" w:cstheme="minorHAnsi"/>
                   <w:lang w:val="en-US"/>
                 </w:rPr>
                 <m:t>|</m:t>
@@ -8000,7 +7968,7 @@
           </m:f>
           <m:r>
             <w:rPr>
-              <w:rFonts w:ascii="Cambria Math" w:hAnsi="Cambria Math" w:cs="Times New Roman"/>
+              <w:rFonts w:ascii="Cambria Math" w:hAnsi="Cambria Math" w:cstheme="minorHAnsi"/>
               <w:lang w:val="en-US"/>
             </w:rPr>
             <m:t xml:space="preserve"> </m:t>
@@ -8010,7 +7978,7 @@
               <m:degHide m:val="1"/>
               <m:ctrlPr>
                 <w:rPr>
-                  <w:rFonts w:ascii="Cambria Math" w:hAnsi="Cambria Math" w:cs="Times New Roman"/>
+                  <w:rFonts w:ascii="Cambria Math" w:hAnsi="Cambria Math" w:cstheme="minorHAnsi"/>
                   <w:i/>
                 </w:rPr>
               </m:ctrlPr>
@@ -8021,7 +7989,7 @@
                 <m:fPr>
                   <m:ctrlPr>
                     <w:rPr>
-                      <w:rFonts w:ascii="Cambria Math" w:hAnsi="Cambria Math" w:cs="Times New Roman"/>
+                      <w:rFonts w:ascii="Cambria Math" w:hAnsi="Cambria Math" w:cstheme="minorHAnsi"/>
                       <w:i/>
                     </w:rPr>
                   </m:ctrlPr>
@@ -8032,7 +8000,7 @@
                       <m:sty m:val="p"/>
                     </m:rPr>
                     <w:rPr>
-                      <w:rFonts w:ascii="Cambria Math" w:hAnsi="Cambria Math" w:cs="Times New Roman"/>
+                      <w:rFonts w:ascii="Cambria Math" w:hAnsi="Cambria Math" w:cstheme="minorHAnsi"/>
                     </w:rPr>
                     <m:t>ln</m:t>
                   </m:r>
@@ -8041,13 +8009,13 @@
                       <m:sty m:val="p"/>
                     </m:rPr>
                     <w:rPr>
-                      <w:rFonts w:ascii="Cambria Math" w:eastAsia="Helvetica" w:hAnsi="Cambria Math" w:cs="Times New Roman"/>
+                      <w:rFonts w:ascii="Cambria Math" w:eastAsia="Helvetica" w:hAnsi="Cambria Math" w:cstheme="minorHAnsi"/>
                     </w:rPr>
                     <m:t>⁡</m:t>
                   </m:r>
                   <m:r>
                     <w:rPr>
-                      <w:rFonts w:ascii="Cambria Math" w:hAnsi="Cambria Math" w:cs="Times New Roman"/>
+                      <w:rFonts w:ascii="Cambria Math" w:hAnsi="Cambria Math" w:cstheme="minorHAnsi"/>
                     </w:rPr>
                     <m:t>(2)</m:t>
                   </m:r>
@@ -8055,7 +8023,7 @@
                 <m:den>
                   <m:r>
                     <w:rPr>
-                      <w:rFonts w:ascii="Cambria Math" w:hAnsi="Cambria Math" w:cs="Times New Roman"/>
+                      <w:rFonts w:ascii="Cambria Math" w:hAnsi="Cambria Math" w:cstheme="minorHAnsi"/>
                     </w:rPr>
                     <m:t>π</m:t>
                   </m:r>
@@ -8068,10 +8036,20 @@
               <m:sty m:val="p"/>
             </m:rPr>
             <w:rPr>
-              <w:rFonts w:ascii="Cambria Math" w:eastAsiaTheme="minorEastAsia" w:hAnsi="Cambria Math" w:cs="Times New Roman"/>
+              <w:rFonts w:ascii="Cambria Math" w:eastAsiaTheme="minorEastAsia" w:hAnsi="Cambria Math" w:cs="Cambria Math"/>
               <w:lang w:val="en-US"/>
             </w:rPr>
-            <m:t>*Re</m:t>
+            <m:t>*</m:t>
+          </m:r>
+          <m:r>
+            <m:rPr>
+              <m:sty m:val="p"/>
+            </m:rPr>
+            <w:rPr>
+              <w:rFonts w:ascii="Cambria Math" w:eastAsiaTheme="minorEastAsia" w:hAnsiTheme="majorHAnsi" w:cstheme="majorHAnsi"/>
+              <w:lang w:val="en-US"/>
+            </w:rPr>
+            <m:t>Re</m:t>
           </m:r>
           <m:d>
             <m:dPr>
@@ -8079,27 +8057,24 @@
               <m:endChr m:val="]"/>
               <m:ctrlPr>
                 <w:rPr>
-                  <w:rFonts w:ascii="Cambria Math" w:eastAsiaTheme="minorEastAsia" w:hAnsi="Cambria Math" w:cs="Times New Roman"/>
+                  <w:rFonts w:ascii="Cambria Math" w:eastAsiaTheme="minorEastAsia" w:hAnsiTheme="majorHAnsi" w:cstheme="majorHAnsi"/>
                   <w:lang w:val="en-US"/>
                 </w:rPr>
               </m:ctrlPr>
             </m:dPr>
             <m:e>
               <m:r>
-                <m:rPr>
-                  <m:sty m:val="p"/>
-                </m:rPr>
                 <w:rPr>
-                  <w:rFonts w:ascii="Cambria Math" w:eastAsiaTheme="minorEastAsia" w:hAnsi="Cambria Math" w:cs="Times New Roman"/>
+                  <w:rFonts w:ascii="Cambria Math" w:eastAsiaTheme="minorEastAsia" w:hAnsiTheme="majorHAnsi" w:cstheme="majorHAnsi"/>
                   <w:lang w:val="en-US"/>
                 </w:rPr>
-                <m:t>w</m:t>
+                <m:t>faddeeva</m:t>
               </m:r>
               <m:d>
                 <m:dPr>
                   <m:ctrlPr>
                     <w:rPr>
-                      <w:rFonts w:ascii="Cambria Math" w:eastAsiaTheme="minorEastAsia" w:hAnsi="Cambria Math" w:cs="Times New Roman"/>
+                      <w:rFonts w:ascii="Cambria Math" w:eastAsiaTheme="minorEastAsia" w:hAnsiTheme="majorHAnsi" w:cstheme="majorHAnsi"/>
                       <w:lang w:val="en-US"/>
                     </w:rPr>
                   </m:ctrlPr>
@@ -8110,7 +8085,7 @@
                       <m:sty m:val="p"/>
                     </m:rPr>
                     <w:rPr>
-                      <w:rFonts w:ascii="Cambria Math" w:eastAsiaTheme="minorEastAsia" w:hAnsi="Cambria Math" w:cs="Times New Roman"/>
+                      <w:rFonts w:ascii="Cambria Math" w:eastAsiaTheme="minorEastAsia" w:hAnsiTheme="majorHAnsi" w:cstheme="majorHAnsi"/>
                       <w:lang w:val="en-US"/>
                     </w:rPr>
                     <m:t>z</m:t>
@@ -8124,7 +8099,7 @@
               <m:sty m:val="p"/>
             </m:rPr>
             <w:rPr>
-              <w:rFonts w:ascii="Cambria Math" w:eastAsiaTheme="minorEastAsia" w:hAnsi="Cambria Math" w:cs="Times New Roman"/>
+              <w:rFonts w:ascii="Cambria Math" w:eastAsiaTheme="minorEastAsia" w:hAnsiTheme="majorHAnsi" w:cstheme="majorHAnsi"/>
               <w:lang w:val="en-US"/>
             </w:rPr>
             <m:t xml:space="preserve">,  z=ln2 </m:t>
@@ -8133,24 +8108,53 @@
             <m:fPr>
               <m:ctrlPr>
                 <w:rPr>
-                  <w:rFonts w:ascii="Cambria Math" w:eastAsiaTheme="minorEastAsia" w:hAnsi="Cambria Math" w:cs="Times New Roman"/>
+                  <w:rFonts w:ascii="Cambria Math" w:eastAsiaTheme="minorEastAsia" w:hAnsiTheme="majorHAnsi" w:cstheme="majorHAnsi"/>
                   <w:lang w:val="en-US"/>
                 </w:rPr>
               </m:ctrlPr>
             </m:fPr>
             <m:num>
+              <m:sSub>
+                <m:sSubPr>
+                  <m:ctrlPr>
+                    <w:rPr>
+                      <w:rFonts w:ascii="Cambria Math" w:hAnsi="Cambria Math" w:cstheme="minorHAnsi"/>
+                      <w:i/>
+                    </w:rPr>
+                  </m:ctrlPr>
+                </m:sSubPr>
+                <m:e>
+                  <m:r>
+                    <m:rPr>
+                      <m:sty m:val="p"/>
+                    </m:rPr>
+                    <w:rPr>
+                      <w:rFonts w:ascii="Cambria Math" w:eastAsia="Helvetica" w:hAnsi="Cambria Math" w:cstheme="minorHAnsi"/>
+                    </w:rPr>
+                    <m:t>Γ</m:t>
+                  </m:r>
+                </m:e>
+                <m:sub>
+                  <m:r>
+                    <w:rPr>
+                      <w:rFonts w:ascii="Cambria Math" w:hAnsi="Cambria Math" w:cstheme="minorHAnsi"/>
+                    </w:rPr>
+                    <m:t>0</m:t>
+                  </m:r>
+                </m:sub>
+              </m:sSub>
               <m:r>
                 <w:rPr>
-                  <w:rFonts w:ascii="Cambria Math" w:eastAsiaTheme="minorEastAsia" w:hAnsi="Cambria Math" w:cs="Times New Roman"/>
+                  <w:rFonts w:ascii="Cambria Math" w:eastAsiaTheme="minorEastAsia" w:hAnsiTheme="majorHAnsi" w:cstheme="majorHAnsi"/>
                   <w:lang w:val="en-US"/>
                 </w:rPr>
-                <m:t>w0+i(</m:t>
+                <m:t>+i(</m:t>
               </m:r>
               <m:sSub>
                 <m:sSubPr>
                   <m:ctrlPr>
                     <w:rPr>
-                      <w:rFonts w:ascii="Cambria Math" w:eastAsiaTheme="minorEastAsia" w:hAnsi="Cambria Math" w:cs="Times New Roman"/>
+                      <w:rFonts w:ascii="Cambria Math" w:eastAsiaTheme="minorEastAsia" w:hAnsiTheme="majorHAnsi" w:cstheme="majorHAnsi"/>
                       <w:i/>
                       <w:lang w:val="en-US"/>
                     </w:rPr>
@@ -8159,7 +8163,7 @@
                 <m:e>
                   <m:r>
                     <w:rPr>
-                      <w:rFonts w:ascii="Cambria Math" w:eastAsiaTheme="minorEastAsia" w:hAnsi="Cambria Math" w:cs="Times New Roman"/>
+                      <w:rFonts w:ascii="Cambria Math" w:eastAsiaTheme="minorEastAsia" w:hAnsiTheme="majorHAnsi" w:cstheme="majorHAnsi"/>
                       <w:lang w:val="en-US"/>
                     </w:rPr>
                     <m:t>v</m:t>
@@ -8168,7 +8172,7 @@
                 <m:sub>
                   <m:r>
                     <w:rPr>
-                      <w:rFonts w:ascii="Cambria Math" w:eastAsiaTheme="minorEastAsia" w:hAnsi="Cambria Math" w:cs="Times New Roman"/>
+                      <w:rFonts w:ascii="Cambria Math" w:eastAsiaTheme="minorEastAsia" w:hAnsiTheme="majorHAnsi" w:cstheme="majorHAnsi"/>
                       <w:lang w:val="en-US"/>
                     </w:rPr>
                     <m:t>0</m:t>
@@ -8177,7 +8181,7 @@
               </m:sSub>
               <m:r>
                 <w:rPr>
-                  <w:rFonts w:ascii="Cambria Math" w:eastAsiaTheme="minorEastAsia" w:hAnsi="Cambria Math" w:cs="Times New Roman"/>
+                  <w:rFonts w:ascii="Cambria Math" w:eastAsiaTheme="minorEastAsia" w:hAnsiTheme="majorHAnsi" w:cstheme="majorHAnsi"/>
                   <w:lang w:val="en-US"/>
                 </w:rPr>
                 <m:t xml:space="preserve">+ </m:t>
@@ -8186,7 +8190,7 @@
                 <m:sSubPr>
                   <m:ctrlPr>
                     <w:rPr>
-                      <w:rFonts w:ascii="Cambria Math" w:eastAsia="Helvetica" w:hAnsi="Cambria Math" w:cs="Times New Roman"/>
+                      <w:rFonts w:ascii="Cambria Math" w:eastAsia="Helvetica" w:hAnsi="Cambria Math" w:cstheme="minorHAnsi"/>
                       <w:vertAlign w:val="subscript"/>
                     </w:rPr>
                   </m:ctrlPr>
@@ -8197,7 +8201,7 @@
                       <m:sty m:val="p"/>
                     </m:rPr>
                     <w:rPr>
-                      <w:rFonts w:ascii="Cambria Math" w:eastAsia="Helvetica" w:hAnsi="Cambria Math" w:cs="Times New Roman"/>
+                      <w:rFonts w:ascii="Cambria Math" w:eastAsia="Helvetica" w:hAnsi="Cambria Math" w:cstheme="minorHAnsi"/>
                       <w:vertAlign w:val="subscript"/>
                     </w:rPr>
                     <m:t>Δ</m:t>
@@ -8206,7 +8210,7 @@
                 <m:sub>
                   <m:r>
                     <w:rPr>
-                      <w:rFonts w:ascii="Cambria Math" w:eastAsia="Helvetica" w:hAnsi="Cambria Math" w:cs="Times New Roman"/>
+                      <w:rFonts w:ascii="Cambria Math" w:eastAsia="Helvetica" w:hAnsi="Cambria Math" w:cstheme="minorHAnsi"/>
                       <w:vertAlign w:val="subscript"/>
                     </w:rPr>
                     <m:t>0</m:t>
@@ -8215,10 +8219,10 @@
               </m:sSub>
               <m:r>
                 <w:rPr>
-                  <w:rFonts w:ascii="Cambria Math" w:eastAsia="Helvetica" w:hAnsi="Cambria Math" w:cs="Times New Roman"/>
+                  <w:rFonts w:ascii="Cambria Math" w:eastAsia="Helvetica" w:hAnsi="Cambria Math" w:cstheme="minorHAnsi"/>
                   <w:vertAlign w:val="subscript"/>
                 </w:rPr>
-                <m:t>-v)</m:t>
+                <m:t>-x)</m:t>
               </m:r>
             </m:num>
             <m:den>
@@ -8226,7 +8230,7 @@
                 <m:sSubPr>
                   <m:ctrlPr>
                     <w:rPr>
-                      <w:rFonts w:ascii="Cambria Math" w:hAnsi="Cambria Math" w:cs="Times New Roman"/>
+                      <w:rFonts w:ascii="Cambria Math" w:hAnsi="Cambria Math" w:cstheme="minorHAnsi"/>
                       <w:i/>
                     </w:rPr>
                   </m:ctrlPr>
@@ -8237,7 +8241,7 @@
                       <m:sty m:val="p"/>
                     </m:rPr>
                     <w:rPr>
-                      <w:rFonts w:ascii="Cambria Math" w:eastAsia="Helvetica" w:hAnsi="Cambria Math" w:cs="Times New Roman"/>
+                      <w:rFonts w:ascii="Cambria Math" w:eastAsia="Helvetica" w:hAnsi="Cambria Math" w:cstheme="minorHAnsi"/>
                     </w:rPr>
                     <m:t>Γ</m:t>
                   </m:r>
@@ -8245,7 +8249,7 @@
                 <m:sub>
                   <m:r>
                     <w:rPr>
-                      <w:rFonts w:ascii="Cambria Math" w:hAnsi="Cambria Math" w:cs="Times New Roman"/>
+                      <w:rFonts w:ascii="Cambria Math" w:hAnsi="Cambria Math" w:cstheme="minorHAnsi"/>
                     </w:rPr>
                     <m:t>D</m:t>
                   </m:r>
@@ -8258,132 +8262,30 @@
     </w:p>
     <w:p>
       <w:pPr>
-        <w:spacing w:before="240" w:after="0" w:line="360" w:lineRule="auto"/>
-        <w:jc w:val="center"/>
-        <w:rPr>
-          <w:rFonts w:cs="Times New Roman"/>
-        </w:rPr>
-      </w:pPr>
-      <m:oMathPara>
-        <m:oMath>
-          <m:r>
-            <w:rPr>
-              <w:rFonts w:ascii="Cambria Math" w:hAnsi="Cambria Math" w:cs="Times New Roman"/>
-            </w:rPr>
-            <m:t>w</m:t>
-          </m:r>
-          <m:d>
-            <m:dPr>
-              <m:ctrlPr>
-                <w:rPr>
-                  <w:rFonts w:ascii="Cambria Math" w:hAnsi="Cambria Math" w:cs="Times New Roman"/>
-                  <w:i/>
-                </w:rPr>
-              </m:ctrlPr>
-            </m:dPr>
-            <m:e>
-              <m:r>
-                <w:rPr>
-                  <w:rFonts w:ascii="Cambria Math" w:hAnsi="Cambria Math" w:cs="Times New Roman"/>
-                </w:rPr>
-                <m:t>z</m:t>
-              </m:r>
-            </m:e>
-          </m:d>
-          <m:r>
-            <w:rPr>
-              <w:rFonts w:ascii="Cambria Math" w:hAnsi="Cambria Math" w:cs="Times New Roman"/>
-            </w:rPr>
-            <m:t>=</m:t>
-          </m:r>
-          <m:sSup>
-            <m:sSupPr>
-              <m:ctrlPr>
-                <w:rPr>
-                  <w:rFonts w:ascii="Cambria Math" w:hAnsi="Cambria Math" w:cs="Times New Roman"/>
-                  <w:i/>
-                </w:rPr>
-              </m:ctrlPr>
-            </m:sSupPr>
-            <m:e>
-              <m:r>
-                <w:rPr>
-                  <w:rFonts w:ascii="Cambria Math" w:hAnsi="Cambria Math" w:cs="Times New Roman"/>
-                </w:rPr>
-                <m:t>e</m:t>
-              </m:r>
-            </m:e>
-            <m:sup>
-              <m:r>
-                <w:rPr>
-                  <w:rFonts w:ascii="Cambria Math" w:hAnsi="Cambria Math" w:cs="Times New Roman"/>
-                </w:rPr>
-                <m:t>-</m:t>
-              </m:r>
-              <m:sSup>
-                <m:sSupPr>
-                  <m:ctrlPr>
-                    <w:rPr>
-                      <w:rFonts w:ascii="Cambria Math" w:hAnsi="Cambria Math" w:cs="Times New Roman"/>
-                      <w:i/>
-                    </w:rPr>
-                  </m:ctrlPr>
-                </m:sSupPr>
-                <m:e>
-                  <m:r>
-                    <w:rPr>
-                      <w:rFonts w:ascii="Cambria Math" w:hAnsi="Cambria Math" w:cs="Times New Roman"/>
-                    </w:rPr>
-                    <m:t>z</m:t>
-                  </m:r>
-                </m:e>
-                <m:sup>
-                  <m:r>
-                    <w:rPr>
-                      <w:rFonts w:ascii="Cambria Math" w:hAnsi="Cambria Math" w:cs="Times New Roman"/>
-                    </w:rPr>
-                    <m:t>2</m:t>
-                  </m:r>
-                </m:sup>
-              </m:sSup>
-            </m:sup>
-          </m:sSup>
-          <m:r>
-            <w:rPr>
-              <w:rFonts w:ascii="Cambria Math" w:hAnsi="Cambria Math" w:cs="Times New Roman"/>
-            </w:rPr>
-            <m:t>erfc(-z)</m:t>
-          </m:r>
-        </m:oMath>
-      </m:oMathPara>
-    </w:p>
-    <w:p>
-      <w:pPr>
         <w:pStyle w:val="Nadpis1"/>
       </w:pPr>
-      <w:bookmarkStart w:id="22" w:name="_Toc506659804"/>
       <w:r>
         <w:lastRenderedPageBreak/>
         <w:t>Návrh</w:t>
       </w:r>
+      <w:bookmarkEnd w:id="21"/>
+      <w:r>
+        <w:t xml:space="preserve"> </w:t>
+      </w:r>
+    </w:p>
+    <w:p>
+      <w:pPr>
+        <w:pStyle w:val="Nadpis2"/>
+      </w:pPr>
+      <w:bookmarkStart w:id="22" w:name="_Toc506659805"/>
+      <w:r>
+        <w:t xml:space="preserve">Špecifikácia vonkajších </w:t>
+      </w:r>
+      <w:proofErr w:type="spellStart"/>
+      <w:r>
+        <w:t>interfejsov</w:t>
+      </w:r>
       <w:bookmarkEnd w:id="22"/>
-      <w:r>
-        <w:t xml:space="preserve"> </w:t>
-      </w:r>
-    </w:p>
-    <w:p>
-      <w:pPr>
-        <w:pStyle w:val="Nadpis2"/>
-      </w:pPr>
-      <w:bookmarkStart w:id="23" w:name="_Toc506659805"/>
-      <w:r>
-        <w:t xml:space="preserve">Špecifikácia vonkajších </w:t>
-      </w:r>
-      <w:proofErr w:type="spellStart"/>
-      <w:r>
-        <w:t>interfejsov</w:t>
-      </w:r>
-      <w:bookmarkEnd w:id="23"/>
       <w:proofErr w:type="spellEnd"/>
       <w:r>
         <w:t xml:space="preserve"> </w:t>
@@ -8452,11 +8354,11 @@
         <w:pStyle w:val="Nadpis2"/>
         <w:spacing w:line="360" w:lineRule="auto"/>
       </w:pPr>
-      <w:bookmarkStart w:id="24" w:name="_Toc506659806"/>
+      <w:bookmarkStart w:id="23" w:name="_Toc506659806"/>
       <w:r>
         <w:t>Vstupný interface</w:t>
       </w:r>
-      <w:bookmarkEnd w:id="24"/>
+      <w:bookmarkEnd w:id="23"/>
       <w:r>
         <w:t xml:space="preserve"> </w:t>
       </w:r>
@@ -9195,12 +9097,12 @@
         <w:pStyle w:val="Nadpis2"/>
         <w:spacing w:line="360" w:lineRule="auto"/>
       </w:pPr>
-      <w:bookmarkStart w:id="25" w:name="_Toc506659807"/>
+      <w:bookmarkStart w:id="24" w:name="_Toc506659807"/>
       <w:r>
         <w:lastRenderedPageBreak/>
         <w:t>Výstupný interface</w:t>
       </w:r>
-      <w:bookmarkEnd w:id="25"/>
+      <w:bookmarkEnd w:id="24"/>
       <w:r>
         <w:t xml:space="preserve"> </w:t>
       </w:r>
@@ -9540,12 +9442,12 @@
       <w:pPr>
         <w:pStyle w:val="Nadpis1"/>
       </w:pPr>
-      <w:bookmarkStart w:id="26" w:name="_Toc506659808"/>
+      <w:bookmarkStart w:id="25" w:name="_Toc506659808"/>
       <w:r>
         <w:lastRenderedPageBreak/>
         <w:t>Implementácia</w:t>
       </w:r>
-      <w:bookmarkEnd w:id="26"/>
+      <w:bookmarkEnd w:id="25"/>
       <w:r>
         <w:t xml:space="preserve"> </w:t>
       </w:r>
@@ -11384,7 +11286,15 @@
         <w:rPr>
           <w:rFonts w:eastAsia="Times New Roman" w:cs="Times New Roman"/>
         </w:rPr>
-        <w:t xml:space="preserve">. Bude to smerník na parametre pre výpočet matematickej funkcie </w:t>
+        <w:t>. Bude to smerník na parametre pre vý</w:t>
+      </w:r>
+      <w:bookmarkStart w:id="26" w:name="_GoBack"/>
+      <w:bookmarkEnd w:id="26"/>
+      <w:r>
+        <w:rPr>
+          <w:rFonts w:eastAsia="Times New Roman" w:cs="Times New Roman"/>
+        </w:rPr>
+        <w:t xml:space="preserve">počet matematickej funkcie </w:t>
       </w:r>
       <w:proofErr w:type="spellStart"/>
       <w:r>
@@ -11664,7 +11574,7 @@
                 <w:rFonts w:ascii="Cambria Math" w:eastAsiaTheme="minorEastAsia" w:hAnsi="Cambria Math" w:cs="Times New Roman"/>
                 <w:lang w:val="en-US"/>
               </w:rPr>
-              <m:t>w</m:t>
+              <m:t>faddeeva</m:t>
             </m:r>
             <m:d>
               <m:dPr>
@@ -11830,98 +11740,8 @@
           <w:rFonts w:eastAsia="Times New Roman" w:cs="Times New Roman"/>
           <w:lang w:val="en-US"/>
         </w:rPr>
-        <w:t xml:space="preserve"> ,</w:t>
-      </w:r>
-      <m:oMath>
-        <m:r>
-          <w:rPr>
-            <w:rFonts w:ascii="Cambria Math" w:hAnsi="Cambria Math" w:cs="Times New Roman"/>
-          </w:rPr>
-          <m:t>w</m:t>
-        </m:r>
-        <m:d>
-          <m:dPr>
-            <m:ctrlPr>
-              <w:rPr>
-                <w:rFonts w:ascii="Cambria Math" w:hAnsi="Cambria Math" w:cs="Times New Roman"/>
-                <w:i/>
-              </w:rPr>
-            </m:ctrlPr>
-          </m:dPr>
-          <m:e>
-            <m:r>
-              <w:rPr>
-                <w:rFonts w:ascii="Cambria Math" w:hAnsi="Cambria Math" w:cs="Times New Roman"/>
-              </w:rPr>
-              <m:t>z</m:t>
-            </m:r>
-          </m:e>
-        </m:d>
-        <m:r>
-          <w:rPr>
-            <w:rFonts w:ascii="Cambria Math" w:hAnsi="Cambria Math" w:cs="Times New Roman"/>
-          </w:rPr>
-          <m:t>=</m:t>
-        </m:r>
-        <m:sSup>
-          <m:sSupPr>
-            <m:ctrlPr>
-              <w:rPr>
-                <w:rFonts w:ascii="Cambria Math" w:hAnsi="Cambria Math" w:cs="Times New Roman"/>
-                <w:i/>
-              </w:rPr>
-            </m:ctrlPr>
-          </m:sSupPr>
-          <m:e>
-            <m:r>
-              <w:rPr>
-                <w:rFonts w:ascii="Cambria Math" w:hAnsi="Cambria Math" w:cs="Times New Roman"/>
-              </w:rPr>
-              <m:t>e</m:t>
-            </m:r>
-          </m:e>
-          <m:sup>
-            <m:r>
-              <w:rPr>
-                <w:rFonts w:ascii="Cambria Math" w:hAnsi="Cambria Math" w:cs="Times New Roman"/>
-              </w:rPr>
-              <m:t>-</m:t>
-            </m:r>
-            <m:sSup>
-              <m:sSupPr>
-                <m:ctrlPr>
-                  <w:rPr>
-                    <w:rFonts w:ascii="Cambria Math" w:hAnsi="Cambria Math" w:cs="Times New Roman"/>
-                    <w:i/>
-                  </w:rPr>
-                </m:ctrlPr>
-              </m:sSupPr>
-              <m:e>
-                <m:r>
-                  <w:rPr>
-                    <w:rFonts w:ascii="Cambria Math" w:hAnsi="Cambria Math" w:cs="Times New Roman"/>
-                  </w:rPr>
-                  <m:t>z</m:t>
-                </m:r>
-              </m:e>
-              <m:sup>
-                <m:r>
-                  <w:rPr>
-                    <w:rFonts w:ascii="Cambria Math" w:hAnsi="Cambria Math" w:cs="Times New Roman"/>
-                  </w:rPr>
-                  <m:t>2</m:t>
-                </m:r>
-              </m:sup>
-            </m:sSup>
-          </m:sup>
-        </m:sSup>
-        <m:r>
-          <w:rPr>
-            <w:rFonts w:ascii="Cambria Math" w:hAnsi="Cambria Math" w:cs="Times New Roman"/>
-          </w:rPr>
-          <m:t>erfc(-z)</m:t>
-        </m:r>
-      </m:oMath>
+        <w:t>,</w:t>
+      </w:r>
       <w:r>
         <w:rPr>
           <w:rFonts w:eastAsia="Times New Roman" w:cs="Times New Roman"/>
@@ -12192,11 +12012,159 @@
       </w:r>
       <w:r>
         <w:rPr>
+          <w:rStyle w:val="Nadpis4Char"/>
+          <w:rFonts w:ascii="Consolas" w:eastAsia="Calibri" w:hAnsi="Consolas"/>
+          <w:color w:val="24292E"/>
+          <w:sz w:val="18"/>
+          <w:szCs w:val="18"/>
+        </w:rPr>
+        <w:t xml:space="preserve"> </w:t>
+      </w:r>
+      <w:proofErr w:type="spellStart"/>
+      <w:r>
+        <w:rPr>
+          <w:rStyle w:val="blob-code-inner"/>
+          <w:rFonts w:ascii="Consolas" w:hAnsi="Consolas"/>
+          <w:color w:val="24292E"/>
+          <w:sz w:val="18"/>
+          <w:szCs w:val="18"/>
+        </w:rPr>
+        <w:t>std</w:t>
+      </w:r>
+      <w:proofErr w:type="spellEnd"/>
+      <w:r>
+        <w:rPr>
+          <w:rStyle w:val="blob-code-inner"/>
+          <w:rFonts w:ascii="Consolas" w:hAnsi="Consolas"/>
+          <w:color w:val="24292E"/>
+          <w:sz w:val="18"/>
+          <w:szCs w:val="18"/>
+        </w:rPr>
+        <w:t>::</w:t>
+      </w:r>
+      <w:proofErr w:type="spellStart"/>
+      <w:r>
+        <w:rPr>
+          <w:rStyle w:val="blob-code-inner"/>
+          <w:rFonts w:ascii="Consolas" w:hAnsi="Consolas"/>
+          <w:color w:val="24292E"/>
+          <w:sz w:val="18"/>
+          <w:szCs w:val="18"/>
+        </w:rPr>
+        <w:t>complex</w:t>
+      </w:r>
+      <w:proofErr w:type="spellEnd"/>
+      <w:r>
+        <w:rPr>
+          <w:rStyle w:val="blob-code-inner"/>
+          <w:rFonts w:ascii="Consolas" w:hAnsi="Consolas"/>
+          <w:color w:val="24292E"/>
+          <w:sz w:val="18"/>
+          <w:szCs w:val="18"/>
+        </w:rPr>
+        <w:t>&lt;</w:t>
+      </w:r>
+      <w:proofErr w:type="spellStart"/>
+      <w:r>
+        <w:rPr>
+          <w:rStyle w:val="pl-k"/>
+          <w:rFonts w:ascii="Consolas" w:hAnsi="Consolas"/>
+          <w:color w:val="D73A49"/>
+          <w:sz w:val="18"/>
+          <w:szCs w:val="18"/>
+        </w:rPr>
+        <w:t>double</w:t>
+      </w:r>
+      <w:proofErr w:type="spellEnd"/>
+      <w:r>
+        <w:rPr>
+          <w:rStyle w:val="blob-code-inner"/>
+          <w:rFonts w:ascii="Consolas" w:hAnsi="Consolas"/>
+          <w:color w:val="24292E"/>
+          <w:sz w:val="18"/>
+          <w:szCs w:val="18"/>
+        </w:rPr>
+        <w:t xml:space="preserve">&gt; </w:t>
+      </w:r>
+      <w:proofErr w:type="spellStart"/>
+      <w:r>
+        <w:rPr>
+          <w:rStyle w:val="blob-code-inner"/>
+          <w:rFonts w:ascii="Consolas" w:hAnsi="Consolas"/>
+          <w:color w:val="24292E"/>
+          <w:sz w:val="18"/>
+          <w:szCs w:val="18"/>
+        </w:rPr>
+        <w:t>Mycerf</w:t>
+      </w:r>
+      <w:proofErr w:type="spellEnd"/>
+      <w:r>
+        <w:rPr>
+          <w:rStyle w:val="blob-code-inner"/>
+          <w:rFonts w:ascii="Consolas" w:hAnsi="Consolas"/>
+          <w:color w:val="24292E"/>
+          <w:sz w:val="18"/>
+          <w:szCs w:val="18"/>
+        </w:rPr>
+        <w:t xml:space="preserve"> = </w:t>
+      </w:r>
+      <w:proofErr w:type="spellStart"/>
+      <w:r>
+        <w:rPr>
+          <w:rStyle w:val="pl-c1"/>
+          <w:rFonts w:ascii="Consolas" w:hAnsi="Consolas"/>
+          <w:color w:val="005CC5"/>
+          <w:sz w:val="18"/>
+          <w:szCs w:val="18"/>
+        </w:rPr>
+        <w:t>Cerf</w:t>
+      </w:r>
+      <w:proofErr w:type="spellEnd"/>
+      <w:r>
+        <w:rPr>
+          <w:rStyle w:val="pl-c1"/>
+          <w:rFonts w:ascii="Consolas" w:hAnsi="Consolas"/>
+          <w:color w:val="005CC5"/>
+          <w:sz w:val="18"/>
+          <w:szCs w:val="18"/>
+        </w:rPr>
+        <w:t>::</w:t>
+      </w:r>
+      <w:proofErr w:type="spellStart"/>
+      <w:r>
+        <w:rPr>
+          <w:rStyle w:val="pl-c1"/>
+          <w:rFonts w:ascii="Consolas" w:hAnsi="Consolas"/>
+          <w:color w:val="005CC5"/>
+          <w:sz w:val="18"/>
+          <w:szCs w:val="18"/>
+        </w:rPr>
+        <w:t>faddeeva</w:t>
+      </w:r>
+      <w:proofErr w:type="spellEnd"/>
+      <w:r>
+        <w:rPr>
+          <w:rStyle w:val="blob-code-inner"/>
+          <w:rFonts w:ascii="Consolas" w:hAnsi="Consolas"/>
+          <w:color w:val="24292E"/>
+          <w:sz w:val="18"/>
+          <w:szCs w:val="18"/>
+        </w:rPr>
+        <w:t>(i*z)</w:t>
+      </w:r>
+      <w:r>
+        <w:rPr>
           <w:rFonts w:ascii="Consolas" w:eastAsiaTheme="minorEastAsia" w:hAnsi="Consolas" w:cs="Consolas"/>
           <w:sz w:val="19"/>
           <w:szCs w:val="19"/>
         </w:rPr>
-        <w:t xml:space="preserve"> </w:t>
+        <w:t xml:space="preserve">; </w:t>
+      </w:r>
+      <w:r>
+        <w:rPr>
+          <w:rFonts w:eastAsia="Times New Roman" w:cs="Times New Roman"/>
+        </w:rPr>
+        <w:t xml:space="preserve">Výsledok, ktorý potom zapíšeme na výstup je </w:t>
       </w:r>
       <w:proofErr w:type="spellStart"/>
       <w:r>
@@ -12205,7 +12173,7 @@
           <w:sz w:val="19"/>
           <w:szCs w:val="19"/>
         </w:rPr>
-        <w:t>third</w:t>
+        <w:t>first</w:t>
       </w:r>
       <w:proofErr w:type="spellEnd"/>
       <w:r>
@@ -12214,7 +12182,7 @@
           <w:sz w:val="19"/>
           <w:szCs w:val="19"/>
         </w:rPr>
-        <w:t xml:space="preserve"> = </w:t>
+        <w:t xml:space="preserve"> * </w:t>
       </w:r>
       <w:proofErr w:type="spellStart"/>
       <w:r>
@@ -12223,7 +12191,7 @@
           <w:sz w:val="19"/>
           <w:szCs w:val="19"/>
         </w:rPr>
-        <w:t>pow</w:t>
+        <w:t>second</w:t>
       </w:r>
       <w:proofErr w:type="spellEnd"/>
       <w:r>
@@ -12232,172 +12200,16 @@
           <w:sz w:val="19"/>
           <w:szCs w:val="19"/>
         </w:rPr>
-        <w:t>(</w:t>
-      </w:r>
-      <w:r>
-        <w:rPr>
-          <w:rFonts w:ascii="Consolas" w:eastAsiaTheme="minorEastAsia" w:hAnsi="Consolas" w:cs="Consolas"/>
-          <w:color w:val="6F008A"/>
-          <w:sz w:val="19"/>
-          <w:szCs w:val="19"/>
-        </w:rPr>
-        <w:t>M_E</w:t>
-      </w:r>
+        <w:t xml:space="preserve"> * </w:t>
+      </w:r>
+      <w:proofErr w:type="spellStart"/>
       <w:r>
         <w:rPr>
           <w:rFonts w:ascii="Consolas" w:eastAsiaTheme="minorEastAsia" w:hAnsi="Consolas" w:cs="Consolas"/>
           <w:sz w:val="19"/>
           <w:szCs w:val="19"/>
         </w:rPr>
-        <w:t xml:space="preserve">, </w:t>
-      </w:r>
-      <w:r>
-        <w:rPr>
-          <w:rFonts w:ascii="Consolas" w:eastAsiaTheme="minorEastAsia" w:hAnsi="Consolas" w:cs="Consolas"/>
-          <w:color w:val="008080"/>
-          <w:sz w:val="19"/>
-          <w:szCs w:val="19"/>
-        </w:rPr>
-        <w:t>-</w:t>
-      </w:r>
-      <w:proofErr w:type="spellStart"/>
-      <w:r>
-        <w:rPr>
-          <w:rFonts w:ascii="Consolas" w:eastAsiaTheme="minorEastAsia" w:hAnsi="Consolas" w:cs="Consolas"/>
-          <w:sz w:val="19"/>
-          <w:szCs w:val="19"/>
-        </w:rPr>
-        <w:t>pow</w:t>
-      </w:r>
-      <w:proofErr w:type="spellEnd"/>
-      <w:r>
-        <w:rPr>
-          <w:rFonts w:ascii="Consolas" w:eastAsiaTheme="minorEastAsia" w:hAnsi="Consolas" w:cs="Consolas"/>
-          <w:sz w:val="19"/>
-          <w:szCs w:val="19"/>
-        </w:rPr>
-        <w:t xml:space="preserve">(z, 2)) </w:t>
-      </w:r>
-      <w:r>
-        <w:rPr>
-          <w:rFonts w:ascii="Consolas" w:eastAsiaTheme="minorEastAsia" w:hAnsi="Consolas" w:cs="Consolas"/>
-          <w:color w:val="008080"/>
-          <w:sz w:val="19"/>
-          <w:szCs w:val="19"/>
-        </w:rPr>
-        <w:t>*</w:t>
-      </w:r>
-      <w:r>
-        <w:rPr>
-          <w:rFonts w:ascii="Consolas" w:eastAsiaTheme="minorEastAsia" w:hAnsi="Consolas" w:cs="Consolas"/>
-          <w:sz w:val="19"/>
-          <w:szCs w:val="19"/>
-        </w:rPr>
-        <w:t xml:space="preserve"> </w:t>
-      </w:r>
-      <w:proofErr w:type="spellStart"/>
-      <w:r>
-        <w:rPr>
-          <w:rFonts w:ascii="Consolas" w:eastAsiaTheme="minorEastAsia" w:hAnsi="Consolas" w:cs="Consolas"/>
-          <w:sz w:val="19"/>
-          <w:szCs w:val="19"/>
-        </w:rPr>
-        <w:t>Cerf</w:t>
-      </w:r>
-      <w:proofErr w:type="spellEnd"/>
-      <w:r>
-        <w:rPr>
-          <w:rFonts w:ascii="Consolas" w:eastAsiaTheme="minorEastAsia" w:hAnsi="Consolas" w:cs="Consolas"/>
-          <w:sz w:val="19"/>
-          <w:szCs w:val="19"/>
-        </w:rPr>
-        <w:t>::</w:t>
-      </w:r>
-      <w:proofErr w:type="spellStart"/>
-      <w:r>
-        <w:rPr>
-          <w:rFonts w:ascii="Consolas" w:eastAsiaTheme="minorEastAsia" w:hAnsi="Consolas" w:cs="Consolas"/>
-          <w:sz w:val="19"/>
-          <w:szCs w:val="19"/>
-        </w:rPr>
-        <w:t>erfc</w:t>
-      </w:r>
-      <w:proofErr w:type="spellEnd"/>
-      <w:r>
-        <w:rPr>
-          <w:rFonts w:ascii="Consolas" w:eastAsiaTheme="minorEastAsia" w:hAnsi="Consolas" w:cs="Consolas"/>
-          <w:sz w:val="19"/>
-          <w:szCs w:val="19"/>
-        </w:rPr>
-        <w:t>(</w:t>
-      </w:r>
-      <w:r>
-        <w:rPr>
-          <w:rFonts w:ascii="Consolas" w:eastAsiaTheme="minorEastAsia" w:hAnsi="Consolas" w:cs="Consolas"/>
-          <w:color w:val="008080"/>
-          <w:sz w:val="19"/>
-          <w:szCs w:val="19"/>
-        </w:rPr>
-        <w:t>-</w:t>
-      </w:r>
-      <w:r>
-        <w:rPr>
-          <w:rFonts w:ascii="Consolas" w:eastAsiaTheme="minorEastAsia" w:hAnsi="Consolas" w:cs="Consolas"/>
-          <w:sz w:val="19"/>
-          <w:szCs w:val="19"/>
-        </w:rPr>
-        <w:t xml:space="preserve">z); </w:t>
-      </w:r>
-      <w:r>
-        <w:rPr>
-          <w:rFonts w:eastAsia="Times New Roman" w:cs="Times New Roman"/>
-        </w:rPr>
-        <w:t xml:space="preserve">Výsledok, ktorý potom zapíšeme na výstup je </w:t>
-      </w:r>
-      <w:proofErr w:type="spellStart"/>
-      <w:r>
-        <w:rPr>
-          <w:rFonts w:ascii="Consolas" w:eastAsiaTheme="minorEastAsia" w:hAnsi="Consolas" w:cs="Consolas"/>
-          <w:sz w:val="19"/>
-          <w:szCs w:val="19"/>
-        </w:rPr>
-        <w:t>first</w:t>
-      </w:r>
-      <w:proofErr w:type="spellEnd"/>
-      <w:r>
-        <w:rPr>
-          <w:rFonts w:ascii="Consolas" w:eastAsiaTheme="minorEastAsia" w:hAnsi="Consolas" w:cs="Consolas"/>
-          <w:sz w:val="19"/>
-          <w:szCs w:val="19"/>
-        </w:rPr>
-        <w:t xml:space="preserve"> * </w:t>
-      </w:r>
-      <w:proofErr w:type="spellStart"/>
-      <w:r>
-        <w:rPr>
-          <w:rFonts w:ascii="Consolas" w:eastAsiaTheme="minorEastAsia" w:hAnsi="Consolas" w:cs="Consolas"/>
-          <w:sz w:val="19"/>
-          <w:szCs w:val="19"/>
-        </w:rPr>
-        <w:t>second</w:t>
-      </w:r>
-      <w:proofErr w:type="spellEnd"/>
-      <w:r>
-        <w:rPr>
-          <w:rFonts w:ascii="Consolas" w:eastAsiaTheme="minorEastAsia" w:hAnsi="Consolas" w:cs="Consolas"/>
-          <w:sz w:val="19"/>
-          <w:szCs w:val="19"/>
-        </w:rPr>
-        <w:t xml:space="preserve"> * </w:t>
-      </w:r>
-      <w:proofErr w:type="spellStart"/>
-      <w:r>
-        <w:rPr>
-          <w:rFonts w:ascii="Consolas" w:eastAsiaTheme="minorEastAsia" w:hAnsi="Consolas" w:cs="Consolas"/>
-          <w:sz w:val="19"/>
-          <w:szCs w:val="19"/>
-        </w:rPr>
-        <w:t>third</w:t>
+        <w:t>Mycerf.real</w:t>
       </w:r>
       <w:proofErr w:type="spellEnd"/>
       <w:r>
@@ -19437,7 +19249,7 @@
         <w:rFonts w:eastAsia="Times New Roman" w:cs="Times New Roman"/>
         <w:noProof/>
       </w:rPr>
-      <w:t>18</w:t>
+      <w:t>24</w:t>
     </w:r>
     <w:r>
       <w:rPr>
@@ -19589,7 +19401,7 @@
         <w:rFonts w:eastAsia="Times New Roman" w:cs="Times New Roman"/>
         <w:noProof/>
       </w:rPr>
-      <w:t>17</w:t>
+      <w:t>23</w:t>
     </w:r>
     <w:r>
       <w:rPr>
@@ -23551,7 +23363,603 @@
       <w:color w:val="404040" w:themeColor="text1" w:themeTint="BF"/>
     </w:rPr>
   </w:style>
+  <w:style w:type="character" w:styleId="Zstupntext">
+    <w:name w:val="Placeholder Text"/>
+    <w:basedOn w:val="Predvolenpsmoodseku"/>
+    <w:uiPriority w:val="99"/>
+    <w:semiHidden/>
+    <w:rsid w:val="00890596"/>
+    <w:rPr>
+      <w:color w:val="808080"/>
+    </w:rPr>
+  </w:style>
+  <w:style w:type="character" w:customStyle="1" w:styleId="blob-code-inner">
+    <w:name w:val="blob-code-inner"/>
+    <w:basedOn w:val="Predvolenpsmoodseku"/>
+    <w:rsid w:val="00BA1A0E"/>
+  </w:style>
+  <w:style w:type="character" w:customStyle="1" w:styleId="pl-k">
+    <w:name w:val="pl-k"/>
+    <w:basedOn w:val="Predvolenpsmoodseku"/>
+    <w:rsid w:val="00BA1A0E"/>
+  </w:style>
+  <w:style w:type="character" w:customStyle="1" w:styleId="pl-c1">
+    <w:name w:val="pl-c1"/>
+    <w:basedOn w:val="Predvolenpsmoodseku"/>
+    <w:rsid w:val="00BA1A0E"/>
+  </w:style>
 </w:styles>
+</file>
+
+<file path=word/glossary/document.xml><?xml version="1.0" encoding="utf-8"?>
+<w:glossaryDocument xmlns:wpc="http://schemas.microsoft.com/office/word/2010/wordprocessingCanvas" xmlns:cx="http://schemas.microsoft.com/office/drawing/2014/chartex" xmlns:cx1="http://schemas.microsoft.com/office/drawing/2015/9/8/chartex" xmlns:cx2="http://schemas.microsoft.com/office/drawing/2015/10/21/chartex" xmlns:cx3="http://schemas.microsoft.com/office/drawing/2016/5/9/chartex" xmlns:cx4="http://schemas.microsoft.com/office/drawing/2016/5/10/chartex" xmlns:cx5="http://schemas.microsoft.com/office/drawing/2016/5/11/chartex" xmlns:cx6="http://schemas.microsoft.com/office/drawing/2016/5/12/chartex" xmlns:cx7="http://schemas.microsoft.com/office/drawing/2016/5/13/chartex" xmlns:cx8="http://schemas.microsoft.com/office/drawing/2016/5/14/chartex" xmlns:mc="http://schemas.openxmlformats.org/markup-compatibility/2006" xmlns:aink="http://schemas.microsoft.com/office/drawing/2016/ink" xmlns:am3d="http://schemas.microsoft.com/office/drawing/2017/model3d" xmlns:o="urn:schemas-microsoft-com:office:office" xmlns:r="http://schemas.openxmlformats.org/officeDocument/2006/relationships" xmlns:m="http://schemas.openxmlformats.org/officeDocument/2006/math" xmlns:v="urn:schemas-microsoft-com:vml" xmlns:wp14="http://schemas.microsoft.com/office/word/2010/wordprocessingDrawing" xmlns:wp="http://schemas.openxmlformats.org/drawingml/2006/wordprocessingDrawing" xmlns:w10="urn:schemas-microsoft-com:office:word" xmlns:w="http://schemas.openxmlformats.org/wordprocessingml/2006/main" xmlns:w14="http://schemas.microsoft.com/office/word/2010/wordml" xmlns:w15="http://schemas.microsoft.com/office/word/2012/wordml" xmlns:w16cid="http://schemas.microsoft.com/office/word/2016/wordml/cid" xmlns:w16se="http://schemas.microsoft.com/office/word/2015/wordml/symex" xmlns:wpg="http://schemas.microsoft.com/office/word/2010/wordprocessingGroup" xmlns:wpi="http://schemas.microsoft.com/office/word/2010/wordprocessingInk" xmlns:wne="http://schemas.microsoft.com/office/word/2006/wordml" xmlns:wps="http://schemas.microsoft.com/office/word/2010/wordprocessingShape" mc:Ignorable="w14 w15 w16se w16cid wp14"/>
+</file>
+
+<file path=word/glossary/fontTable.xml><?xml version="1.0" encoding="utf-8"?>
+<w:fonts xmlns:mc="http://schemas.openxmlformats.org/markup-compatibility/2006" xmlns:r="http://schemas.openxmlformats.org/officeDocument/2006/relationships" xmlns:w="http://schemas.openxmlformats.org/wordprocessingml/2006/main" xmlns:w14="http://schemas.microsoft.com/office/word/2010/wordml" xmlns:w15="http://schemas.microsoft.com/office/word/2012/wordml" xmlns:w16cid="http://schemas.microsoft.com/office/word/2016/wordml/cid" xmlns:w16se="http://schemas.microsoft.com/office/word/2015/wordml/symex" mc:Ignorable="w14 w15 w16se w16cid">
+  <w:font w:name="Times New Roman">
+    <w:panose1 w:val="02020603050405020304"/>
+    <w:charset w:val="EE"/>
+    <w:family w:val="roman"/>
+    <w:pitch w:val="variable"/>
+    <w:sig w:usb0="E0002EFF" w:usb1="C000785B" w:usb2="00000009" w:usb3="00000000" w:csb0="000001FF" w:csb1="00000000"/>
+  </w:font>
+  <w:font w:name="Symbol">
+    <w:panose1 w:val="05050102010706020507"/>
+    <w:charset w:val="02"/>
+    <w:family w:val="roman"/>
+    <w:pitch w:val="variable"/>
+    <w:sig w:usb0="00000000" w:usb1="10000000" w:usb2="00000000" w:usb3="00000000" w:csb0="80000000" w:csb1="00000000"/>
+  </w:font>
+  <w:font w:name="Courier New">
+    <w:panose1 w:val="02070309020205020404"/>
+    <w:charset w:val="EE"/>
+    <w:family w:val="modern"/>
+    <w:pitch w:val="fixed"/>
+    <w:sig w:usb0="E0002EFF" w:usb1="C0007843" w:usb2="00000009" w:usb3="00000000" w:csb0="000001FF" w:csb1="00000000"/>
+  </w:font>
+  <w:font w:name="Wingdings">
+    <w:panose1 w:val="05000000000000000000"/>
+    <w:charset w:val="02"/>
+    <w:family w:val="auto"/>
+    <w:pitch w:val="variable"/>
+    <w:sig w:usb0="00000000" w:usb1="10000000" w:usb2="00000000" w:usb3="00000000" w:csb0="80000000" w:csb1="00000000"/>
+  </w:font>
+  <w:font w:name="Calibri Light">
+    <w:panose1 w:val="020F0302020204030204"/>
+    <w:charset w:val="EE"/>
+    <w:family w:val="swiss"/>
+    <w:pitch w:val="variable"/>
+    <w:sig w:usb0="E0002AFF" w:usb1="C000247B" w:usb2="00000009" w:usb3="00000000" w:csb0="000001FF" w:csb1="00000000"/>
+  </w:font>
+  <w:font w:name="Arial">
+    <w:panose1 w:val="020B0604020202020204"/>
+    <w:charset w:val="EE"/>
+    <w:family w:val="swiss"/>
+    <w:pitch w:val="variable"/>
+    <w:sig w:usb0="E0002EFF" w:usb1="C0007843" w:usb2="00000009" w:usb3="00000000" w:csb0="000001FF" w:csb1="00000000"/>
+  </w:font>
+  <w:font w:name="Segoe UI Symbol">
+    <w:panose1 w:val="020B0502040204020203"/>
+    <w:charset w:val="00"/>
+    <w:family w:val="swiss"/>
+    <w:pitch w:val="variable"/>
+    <w:sig w:usb0="800001E3" w:usb1="1200FFEF" w:usb2="00040000" w:usb3="00000000" w:csb0="00000001" w:csb1="00000000"/>
+  </w:font>
+  <w:font w:name="Calibri">
+    <w:panose1 w:val="020F0502020204030204"/>
+    <w:charset w:val="EE"/>
+    <w:family w:val="swiss"/>
+    <w:pitch w:val="variable"/>
+    <w:sig w:usb0="E0002AFF" w:usb1="C000247B" w:usb2="00000009" w:usb3="00000000" w:csb0="000001FF" w:csb1="00000000"/>
+  </w:font>
+  <w:font w:name="Cambria Math">
+    <w:panose1 w:val="02040503050406030204"/>
+    <w:charset w:val="EE"/>
+    <w:family w:val="roman"/>
+    <w:pitch w:val="variable"/>
+    <w:sig w:usb0="E00006FF" w:usb1="420024FF" w:usb2="02000000" w:usb3="00000000" w:csb0="0000019F" w:csb1="00000000"/>
+  </w:font>
+  <w:font w:name="Helvetica">
+    <w:panose1 w:val="020B0604020202020204"/>
+    <w:charset w:val="EE"/>
+    <w:family w:val="swiss"/>
+    <w:pitch w:val="variable"/>
+    <w:sig w:usb0="E0002EFF" w:usb1="C0007843" w:usb2="00000009" w:usb3="00000000" w:csb0="000001FF" w:csb1="00000000"/>
+  </w:font>
+  <w:font w:name="Consolas">
+    <w:panose1 w:val="020B0609020204030204"/>
+    <w:charset w:val="EE"/>
+    <w:family w:val="modern"/>
+    <w:pitch w:val="fixed"/>
+    <w:sig w:usb0="E00006FF" w:usb1="0000FCFF" w:usb2="00000001" w:usb3="00000000" w:csb0="0000019F" w:csb1="00000000"/>
+  </w:font>
+</w:fonts>
+</file>
+
+<file path=word/glossary/settings.xml><?xml version="1.0" encoding="utf-8"?>
+<w:settings xmlns:mc="http://schemas.openxmlformats.org/markup-compatibility/2006" xmlns:o="urn:schemas-microsoft-com:office:office" xmlns:r="http://schemas.openxmlformats.org/officeDocument/2006/relationships" xmlns:m="http://schemas.openxmlformats.org/officeDocument/2006/math" xmlns:v="urn:schemas-microsoft-com:vml" xmlns:w10="urn:schemas-microsoft-com:office:word" xmlns:w="http://schemas.openxmlformats.org/wordprocessingml/2006/main" xmlns:w14="http://schemas.microsoft.com/office/word/2010/wordml" xmlns:w15="http://schemas.microsoft.com/office/word/2012/wordml" xmlns:w16cid="http://schemas.microsoft.com/office/word/2016/wordml/cid" xmlns:w16se="http://schemas.microsoft.com/office/word/2015/wordml/symex" xmlns:sl="http://schemas.openxmlformats.org/schemaLibrary/2006/main" mc:Ignorable="w14 w15 w16se w16cid">
+  <w:view w:val="normal"/>
+  <w:defaultTabStop w:val="708"/>
+  <w:hyphenationZone w:val="425"/>
+  <w:characterSpacingControl w:val="doNotCompress"/>
+  <w:compat>
+    <w:useFELayout/>
+    <w:compatSetting w:name="compatibilityMode" w:uri="http://schemas.microsoft.com/office/word" w:val="15"/>
+    <w:compatSetting w:name="overrideTableStyleFontSizeAndJustification" w:uri="http://schemas.microsoft.com/office/word" w:val="1"/>
+    <w:compatSetting w:name="enableOpenTypeFeatures" w:uri="http://schemas.microsoft.com/office/word" w:val="1"/>
+    <w:compatSetting w:name="doNotFlipMirrorIndents" w:uri="http://schemas.microsoft.com/office/word" w:val="1"/>
+    <w:compatSetting w:name="differentiateMultirowTableHeaders" w:uri="http://schemas.microsoft.com/office/word" w:val="1"/>
+    <w:compatSetting w:name="useWord2013TrackBottomHyphenation" w:uri="http://schemas.microsoft.com/office/word" w:val="0"/>
+  </w:compat>
+  <w:rsids>
+    <w:rsidRoot w:val="00EC6EBC"/>
+    <w:rsid w:val="00EC6EBC"/>
+  </w:rsids>
+  <m:mathPr>
+    <m:mathFont m:val="Cambria Math"/>
+    <m:brkBin m:val="before"/>
+    <m:brkBinSub m:val="--"/>
+    <m:smallFrac m:val="0"/>
+    <m:dispDef/>
+    <m:lMargin m:val="0"/>
+    <m:rMargin m:val="0"/>
+    <m:defJc m:val="centerGroup"/>
+    <m:wrapIndent m:val="1440"/>
+    <m:intLim m:val="subSup"/>
+    <m:naryLim m:val="undOvr"/>
+  </m:mathPr>
+  <w:themeFontLang w:val="sk-SK"/>
+  <w:clrSchemeMapping w:bg1="light1" w:t1="dark1" w:bg2="light2" w:t2="dark2" w:accent1="accent1" w:accent2="accent2" w:accent3="accent3" w:accent4="accent4" w:accent5="accent5" w:accent6="accent6" w:hyperlink="hyperlink" w:followedHyperlink="followedHyperlink"/>
+  <w:decimalSymbol w:val=","/>
+  <w:listSeparator w:val=";"/>
+  <w15:chartTrackingRefBased/>
+</w:settings>
+</file>
+
+<file path=word/glossary/styles.xml><?xml version="1.0" encoding="utf-8"?>
+<w:styles xmlns:mc="http://schemas.openxmlformats.org/markup-compatibility/2006" xmlns:r="http://schemas.openxmlformats.org/officeDocument/2006/relationships" xmlns:w="http://schemas.openxmlformats.org/wordprocessingml/2006/main" xmlns:w14="http://schemas.microsoft.com/office/word/2010/wordml" xmlns:w15="http://schemas.microsoft.com/office/word/2012/wordml" xmlns:w16cid="http://schemas.microsoft.com/office/word/2016/wordml/cid" xmlns:w16se="http://schemas.microsoft.com/office/word/2015/wordml/symex" mc:Ignorable="w14 w15 w16se w16cid">
+  <w:docDefaults>
+    <w:rPrDefault>
+      <w:rPr>
+        <w:rFonts w:asciiTheme="minorHAnsi" w:eastAsiaTheme="minorEastAsia" w:hAnsiTheme="minorHAnsi" w:cstheme="minorBidi"/>
+        <w:sz w:val="22"/>
+        <w:szCs w:val="22"/>
+        <w:lang w:val="sk-SK" w:eastAsia="sk-SK" w:bidi="ar-SA"/>
+      </w:rPr>
+    </w:rPrDefault>
+    <w:pPrDefault>
+      <w:pPr>
+        <w:spacing w:after="160" w:line="259" w:lineRule="auto"/>
+      </w:pPr>
+    </w:pPrDefault>
+  </w:docDefaults>
+  <w:latentStyles w:defLockedState="0" w:defUIPriority="99" w:defSemiHidden="0" w:defUnhideWhenUsed="0" w:defQFormat="0" w:count="375">
+    <w:lsdException w:name="Normal" w:uiPriority="0" w:qFormat="1"/>
+    <w:lsdException w:name="heading 1" w:uiPriority="9" w:qFormat="1"/>
+    <w:lsdException w:name="heading 2" w:semiHidden="1" w:uiPriority="9" w:unhideWhenUsed="1" w:qFormat="1"/>
+    <w:lsdException w:name="heading 3" w:semiHidden="1" w:uiPriority="9" w:unhideWhenUsed="1" w:qFormat="1"/>
+    <w:lsdException w:name="heading 4" w:semiHidden="1" w:uiPriority="9" w:unhideWhenUsed="1" w:qFormat="1"/>
+    <w:lsdException w:name="heading 5" w:semiHidden="1" w:uiPriority="9" w:unhideWhenUsed="1" w:qFormat="1"/>
+    <w:lsdException w:name="heading 6" w:semiHidden="1" w:uiPriority="9" w:unhideWhenUsed="1" w:qFormat="1"/>
+    <w:lsdException w:name="heading 7" w:semiHidden="1" w:uiPriority="9" w:unhideWhenUsed="1" w:qFormat="1"/>
+    <w:lsdException w:name="heading 8" w:semiHidden="1" w:uiPriority="9" w:unhideWhenUsed="1" w:qFormat="1"/>
+    <w:lsdException w:name="heading 9" w:semiHidden="1" w:uiPriority="9" w:unhideWhenUsed="1" w:qFormat="1"/>
+    <w:lsdException w:name="index 1" w:semiHidden="1" w:unhideWhenUsed="1"/>
+    <w:lsdException w:name="index 2" w:semiHidden="1" w:unhideWhenUsed="1"/>
+    <w:lsdException w:name="index 3" w:semiHidden="1" w:unhideWhenUsed="1"/>
+    <w:lsdException w:name="index 4" w:semiHidden="1" w:unhideWhenUsed="1"/>
+    <w:lsdException w:name="index 5" w:semiHidden="1" w:unhideWhenUsed="1"/>
+    <w:lsdException w:name="index 6" w:semiHidden="1" w:unhideWhenUsed="1"/>
+    <w:lsdException w:name="index 7" w:semiHidden="1" w:unhideWhenUsed="1"/>
+    <w:lsdException w:name="index 8" w:semiHidden="1" w:unhideWhenUsed="1"/>
+    <w:lsdException w:name="index 9" w:semiHidden="1" w:unhideWhenUsed="1"/>
+    <w:lsdException w:name="toc 1" w:semiHidden="1" w:uiPriority="39" w:unhideWhenUsed="1"/>
+    <w:lsdException w:name="toc 2" w:semiHidden="1" w:uiPriority="39" w:unhideWhenUsed="1"/>
+    <w:lsdException w:name="toc 3" w:semiHidden="1" w:uiPriority="39" w:unhideWhenUsed="1"/>
+    <w:lsdException w:name="toc 4" w:semiHidden="1" w:uiPriority="39" w:unhideWhenUsed="1"/>
+    <w:lsdException w:name="toc 5" w:semiHidden="1" w:uiPriority="39" w:unhideWhenUsed="1"/>
+    <w:lsdException w:name="toc 6" w:semiHidden="1" w:uiPriority="39" w:unhideWhenUsed="1"/>
+    <w:lsdException w:name="toc 7" w:semiHidden="1" w:uiPriority="39" w:unhideWhenUsed="1"/>
+    <w:lsdException w:name="toc 8" w:semiHidden="1" w:uiPriority="39" w:unhideWhenUsed="1"/>
+    <w:lsdException w:name="toc 9" w:semiHidden="1" w:uiPriority="39" w:unhideWhenUsed="1"/>
+    <w:lsdException w:name="Normal Indent" w:semiHidden="1" w:unhideWhenUsed="1"/>
+    <w:lsdException w:name="footnote text" w:semiHidden="1" w:unhideWhenUsed="1"/>
+    <w:lsdException w:name="annotation text" w:semiHidden="1" w:unhideWhenUsed="1"/>
+    <w:lsdException w:name="header" w:semiHidden="1" w:unhideWhenUsed="1"/>
+    <w:lsdException w:name="footer" w:semiHidden="1" w:unhideWhenUsed="1"/>
+    <w:lsdException w:name="index heading" w:semiHidden="1" w:unhideWhenUsed="1"/>
+    <w:lsdException w:name="caption" w:semiHidden="1" w:uiPriority="35" w:unhideWhenUsed="1" w:qFormat="1"/>
+    <w:lsdException w:name="table of figures" w:semiHidden="1" w:unhideWhenUsed="1"/>
+    <w:lsdException w:name="envelope address" w:semiHidden="1" w:unhideWhenUsed="1"/>
+    <w:lsdException w:name="envelope return" w:semiHidden="1" w:unhideWhenUsed="1"/>
+    <w:lsdException w:name="footnote reference" w:semiHidden="1" w:unhideWhenUsed="1"/>
+    <w:lsdException w:name="annotation reference" w:semiHidden="1" w:unhideWhenUsed="1"/>
+    <w:lsdException w:name="line number" w:semiHidden="1" w:unhideWhenUsed="1"/>
+    <w:lsdException w:name="page number" w:semiHidden="1" w:unhideWhenUsed="1"/>
+    <w:lsdException w:name="endnote reference" w:semiHidden="1" w:unhideWhenUsed="1"/>
+    <w:lsdException w:name="endnote text" w:semiHidden="1" w:unhideWhenUsed="1"/>
+    <w:lsdException w:name="table of authorities" w:semiHidden="1" w:unhideWhenUsed="1"/>
+    <w:lsdException w:name="macro" w:semiHidden="1" w:unhideWhenUsed="1"/>
+    <w:lsdException w:name="toa heading" w:semiHidden="1" w:unhideWhenUsed="1"/>
+    <w:lsdException w:name="List" w:semiHidden="1" w:unhideWhenUsed="1"/>
+    <w:lsdException w:name="List Bullet" w:semiHidden="1" w:unhideWhenUsed="1"/>
+    <w:lsdException w:name="List Number" w:semiHidden="1" w:unhideWhenUsed="1"/>
+    <w:lsdException w:name="List 2" w:semiHidden="1" w:unhideWhenUsed="1"/>
+    <w:lsdException w:name="List 3" w:semiHidden="1" w:unhideWhenUsed="1"/>
+    <w:lsdException w:name="List 4" w:semiHidden="1" w:unhideWhenUsed="1"/>
+    <w:lsdException w:name="List 5" w:semiHidden="1" w:unhideWhenUsed="1"/>
+    <w:lsdException w:name="List Bullet 2" w:semiHidden="1" w:unhideWhenUsed="1"/>
+    <w:lsdException w:name="List Bullet 3" w:semiHidden="1" w:unhideWhenUsed="1"/>
+    <w:lsdException w:name="List Bullet 4" w:semiHidden="1" w:unhideWhenUsed="1"/>
+    <w:lsdException w:name="List Bullet 5" w:semiHidden="1" w:unhideWhenUsed="1"/>
+    <w:lsdException w:name="List Number 2" w:semiHidden="1" w:unhideWhenUsed="1"/>
+    <w:lsdException w:name="List Number 3" w:semiHidden="1" w:unhideWhenUsed="1"/>
+    <w:lsdException w:name="List Number 4" w:semiHidden="1" w:unhideWhenUsed="1"/>
+    <w:lsdException w:name="List Number 5" w:semiHidden="1" w:unhideWhenUsed="1"/>
+    <w:lsdException w:name="Title" w:uiPriority="10" w:qFormat="1"/>
+    <w:lsdException w:name="Closing" w:semiHidden="1" w:unhideWhenUsed="1"/>
+    <w:lsdException w:name="Signature" w:semiHidden="1" w:unhideWhenUsed="1"/>
+    <w:lsdException w:name="Default Paragraph Font" w:semiHidden="1" w:uiPriority="1" w:unhideWhenUsed="1"/>
+    <w:lsdException w:name="Body Text" w:semiHidden="1" w:unhideWhenUsed="1"/>
+    <w:lsdException w:name="Body Text Indent" w:semiHidden="1" w:unhideWhenUsed="1"/>
+    <w:lsdException w:name="List Continue" w:semiHidden="1" w:unhideWhenUsed="1"/>
+    <w:lsdException w:name="List Continue 2" w:semiHidden="1" w:unhideWhenUsed="1"/>
+    <w:lsdException w:name="List Continue 3" w:semiHidden="1" w:unhideWhenUsed="1"/>
+    <w:lsdException w:name="List Continue 4" w:semiHidden="1" w:unhideWhenUsed="1"/>
+    <w:lsdException w:name="List Continue 5" w:semiHidden="1" w:unhideWhenUsed="1"/>
+    <w:lsdException w:name="Message Header" w:semiHidden="1" w:unhideWhenUsed="1"/>
+    <w:lsdException w:name="Subtitle" w:uiPriority="11" w:qFormat="1"/>
+    <w:lsdException w:name="Salutation" w:semiHidden="1" w:unhideWhenUsed="1"/>
+    <w:lsdException w:name="Date" w:semiHidden="1" w:unhideWhenUsed="1"/>
+    <w:lsdException w:name="Body Text First Indent" w:semiHidden="1" w:unhideWhenUsed="1"/>
+    <w:lsdException w:name="Body Text First Indent 2" w:semiHidden="1" w:unhideWhenUsed="1"/>
+    <w:lsdException w:name="Note Heading" w:semiHidden="1" w:unhideWhenUsed="1"/>
+    <w:lsdException w:name="Body Text 2" w:semiHidden="1" w:unhideWhenUsed="1"/>
+    <w:lsdException w:name="Body Text 3" w:semiHidden="1" w:unhideWhenUsed="1"/>
+    <w:lsdException w:name="Body Text Indent 2" w:semiHidden="1" w:unhideWhenUsed="1"/>
+    <w:lsdException w:name="Body Text Indent 3" w:semiHidden="1" w:unhideWhenUsed="1"/>
+    <w:lsdException w:name="Block Text" w:semiHidden="1" w:unhideWhenUsed="1"/>
+    <w:lsdException w:name="Hyperlink" w:semiHidden="1" w:unhideWhenUsed="1"/>
+    <w:lsdException w:name="FollowedHyperlink" w:semiHidden="1" w:unhideWhenUsed="1"/>
+    <w:lsdException w:name="Strong" w:uiPriority="22" w:qFormat="1"/>
+    <w:lsdException w:name="Emphasis" w:uiPriority="20" w:qFormat="1"/>
+    <w:lsdException w:name="Document Map" w:semiHidden="1" w:unhideWhenUsed="1"/>
+    <w:lsdException w:name="Plain Text" w:semiHidden="1" w:unhideWhenUsed="1"/>
+    <w:lsdException w:name="E-mail Signature" w:semiHidden="1" w:unhideWhenUsed="1"/>
+    <w:lsdException w:name="HTML Top of Form" w:semiHidden="1" w:unhideWhenUsed="1"/>
+    <w:lsdException w:name="HTML Bottom of Form" w:semiHidden="1" w:unhideWhenUsed="1"/>
+    <w:lsdException w:name="Normal (Web)" w:semiHidden="1" w:unhideWhenUsed="1"/>
+    <w:lsdException w:name="HTML Acronym" w:semiHidden="1" w:unhideWhenUsed="1"/>
+    <w:lsdException w:name="HTML Address" w:semiHidden="1" w:unhideWhenUsed="1"/>
+    <w:lsdException w:name="HTML Cite" w:semiHidden="1" w:unhideWhenUsed="1"/>
+    <w:lsdException w:name="HTML Code" w:semiHidden="1" w:unhideWhenUsed="1"/>
+    <w:lsdException w:name="HTML Definition" w:semiHidden="1" w:unhideWhenUsed="1"/>
+    <w:lsdException w:name="HTML Keyboard" w:semiHidden="1" w:unhideWhenUsed="1"/>
+    <w:lsdException w:name="HTML Preformatted" w:semiHidden="1" w:unhideWhenUsed="1"/>
+    <w:lsdException w:name="HTML Sample" w:semiHidden="1" w:unhideWhenUsed="1"/>
+    <w:lsdException w:name="HTML Typewriter" w:semiHidden="1" w:unhideWhenUsed="1"/>
+    <w:lsdException w:name="HTML Variable" w:semiHidden="1" w:unhideWhenUsed="1"/>
+    <w:lsdException w:name="Normal Table" w:semiHidden="1" w:unhideWhenUsed="1"/>
+    <w:lsdException w:name="annotation subject" w:semiHidden="1" w:unhideWhenUsed="1"/>
+    <w:lsdException w:name="No List" w:semiHidden="1" w:unhideWhenUsed="1"/>
+    <w:lsdException w:name="Outline List 1" w:semiHidden="1" w:unhideWhenUsed="1"/>
+    <w:lsdException w:name="Outline List 2" w:semiHidden="1" w:unhideWhenUsed="1"/>
+    <w:lsdException w:name="Outline List 3" w:semiHidden="1" w:unhideWhenUsed="1"/>
+    <w:lsdException w:name="Table Simple 1" w:semiHidden="1" w:unhideWhenUsed="1"/>
+    <w:lsdException w:name="Table Simple 2" w:semiHidden="1" w:unhideWhenUsed="1"/>
+    <w:lsdException w:name="Table Simple 3" w:semiHidden="1" w:unhideWhenUsed="1"/>
+    <w:lsdException w:name="Table Classic 1" w:semiHidden="1" w:unhideWhenUsed="1"/>
+    <w:lsdException w:name="Table Classic 2" w:semiHidden="1" w:unhideWhenUsed="1"/>
+    <w:lsdException w:name="Table Classic 3" w:semiHidden="1" w:unhideWhenUsed="1"/>
+    <w:lsdException w:name="Table Classic 4" w:semiHidden="1" w:unhideWhenUsed="1"/>
+    <w:lsdException w:name="Table Colorful 1" w:semiHidden="1" w:unhideWhenUsed="1"/>
+    <w:lsdException w:name="Table Colorful 2" w:semiHidden="1" w:unhideWhenUsed="1"/>
+    <w:lsdException w:name="Table Colorful 3" w:semiHidden="1" w:unhideWhenUsed="1"/>
+    <w:lsdException w:name="Table Columns 1" w:semiHidden="1" w:unhideWhenUsed="1"/>
+    <w:lsdException w:name="Table Columns 2" w:semiHidden="1" w:unhideWhenUsed="1"/>
+    <w:lsdException w:name="Table Columns 3" w:semiHidden="1" w:unhideWhenUsed="1"/>
+    <w:lsdException w:name="Table Columns 4" w:semiHidden="1" w:unhideWhenUsed="1"/>
+    <w:lsdException w:name="Table Columns 5" w:semiHidden="1" w:unhideWhenUsed="1"/>
+    <w:lsdException w:name="Table Grid 1" w:semiHidden="1" w:unhideWhenUsed="1"/>
+    <w:lsdException w:name="Table Grid 2" w:semiHidden="1" w:unhideWhenUsed="1"/>
+    <w:lsdException w:name="Table Grid 3" w:semiHidden="1" w:unhideWhenUsed="1"/>
+    <w:lsdException w:name="Table Grid 4" w:semiHidden="1" w:unhideWhenUsed="1"/>
+    <w:lsdException w:name="Table Grid 5" w:semiHidden="1" w:unhideWhenUsed="1"/>
+    <w:lsdException w:name="Table Grid 6" w:semiHidden="1" w:unhideWhenUsed="1"/>
+    <w:lsdException w:name="Table Grid 7" w:semiHidden="1" w:unhideWhenUsed="1"/>
+    <w:lsdException w:name="Table Grid 8" w:semiHidden="1" w:unhideWhenUsed="1"/>
+    <w:lsdException w:name="Table List 1" w:semiHidden="1" w:unhideWhenUsed="1"/>
+    <w:lsdException w:name="Table List 2" w:semiHidden="1" w:unhideWhenUsed="1"/>
+    <w:lsdException w:name="Table List 3" w:semiHidden="1" w:unhideWhenUsed="1"/>
+    <w:lsdException w:name="Table List 4" w:semiHidden="1" w:unhideWhenUsed="1"/>
+    <w:lsdException w:name="Table List 5" w:semiHidden="1" w:unhideWhenUsed="1"/>
+    <w:lsdException w:name="Table List 6" w:semiHidden="1" w:unhideWhenUsed="1"/>
+    <w:lsdException w:name="Table List 7" w:semiHidden="1" w:unhideWhenUsed="1"/>
+    <w:lsdException w:name="Table List 8" w:semiHidden="1" w:unhideWhenUsed="1"/>
+    <w:lsdException w:name="Table 3D effects 1" w:semiHidden="1" w:unhideWhenUsed="1"/>
+    <w:lsdException w:name="Table 3D effects 2" w:semiHidden="1" w:unhideWhenUsed="1"/>
+    <w:lsdException w:name="Table 3D effects 3" w:semiHidden="1" w:unhideWhenUsed="1"/>
+    <w:lsdException w:name="Table Contemporary" w:semiHidden="1" w:unhideWhenUsed="1"/>
+    <w:lsdException w:name="Table Elegant" w:semiHidden="1" w:unhideWhenUsed="1"/>
+    <w:lsdException w:name="Table Professional" w:semiHidden="1" w:unhideWhenUsed="1"/>
+    <w:lsdException w:name="Table Subtle 1" w:semiHidden="1" w:unhideWhenUsed="1"/>
+    <w:lsdException w:name="Table Subtle 2" w:semiHidden="1" w:unhideWhenUsed="1"/>
+    <w:lsdException w:name="Table Web 1" w:semiHidden="1" w:unhideWhenUsed="1"/>
+    <w:lsdException w:name="Table Web 2" w:semiHidden="1" w:unhideWhenUsed="1"/>
+    <w:lsdException w:name="Table Web 3" w:semiHidden="1" w:unhideWhenUsed="1"/>
+    <w:lsdException w:name="Balloon Text" w:semiHidden="1" w:unhideWhenUsed="1"/>
+    <w:lsdException w:name="Table Grid" w:uiPriority="39"/>
+    <w:lsdException w:name="Table Theme" w:semiHidden="1" w:unhideWhenUsed="1"/>
+    <w:lsdException w:name="Placeholder Text" w:semiHidden="1"/>
+    <w:lsdException w:name="No Spacing" w:uiPriority="1" w:qFormat="1"/>
+    <w:lsdException w:name="Light Shading" w:uiPriority="60"/>
+    <w:lsdException w:name="Light List" w:uiPriority="61"/>
+    <w:lsdException w:name="Light Grid" w:uiPriority="62"/>
+    <w:lsdException w:name="Medium Shading 1" w:uiPriority="63"/>
+    <w:lsdException w:name="Medium Shading 2" w:uiPriority="64"/>
+    <w:lsdException w:name="Medium List 1" w:uiPriority="65"/>
+    <w:lsdException w:name="Medium List 2" w:uiPriority="66"/>
+    <w:lsdException w:name="Medium Grid 1" w:uiPriority="67"/>
+    <w:lsdException w:name="Medium Grid 2" w:uiPriority="68"/>
+    <w:lsdException w:name="Medium Grid 3" w:uiPriority="69"/>
+    <w:lsdException w:name="Dark List" w:uiPriority="70"/>
+    <w:lsdException w:name="Colorful Shading" w:uiPriority="71"/>
+    <w:lsdException w:name="Colorful List" w:uiPriority="72"/>
+    <w:lsdException w:name="Colorful Grid" w:uiPriority="73"/>
+    <w:lsdException w:name="Light Shading Accent 1" w:uiPriority="60"/>
+    <w:lsdException w:name="Light List Accent 1" w:uiPriority="61"/>
+    <w:lsdException w:name="Light Grid Accent 1" w:uiPriority="62"/>
+    <w:lsdException w:name="Medium Shading 1 Accent 1" w:uiPriority="63"/>
+    <w:lsdException w:name="Medium Shading 2 Accent 1" w:uiPriority="64"/>
+    <w:lsdException w:name="Medium List 1 Accent 1" w:uiPriority="65"/>
+    <w:lsdException w:name="Revision" w:semiHidden="1"/>
+    <w:lsdException w:name="List Paragraph" w:uiPriority="34" w:qFormat="1"/>
+    <w:lsdException w:name="Quote" w:uiPriority="29" w:qFormat="1"/>
+    <w:lsdException w:name="Intense Quote" w:uiPriority="30" w:qFormat="1"/>
+    <w:lsdException w:name="Medium List 2 Accent 1" w:uiPriority="66"/>
+    <w:lsdException w:name="Medium Grid 1 Accent 1" w:uiPriority="67"/>
+    <w:lsdException w:name="Medium Grid 2 Accent 1" w:uiPriority="68"/>
+    <w:lsdException w:name="Medium Grid 3 Accent 1" w:uiPriority="69"/>
+    <w:lsdException w:name="Dark List Accent 1" w:uiPriority="70"/>
+    <w:lsdException w:name="Colorful Shading Accent 1" w:uiPriority="71"/>
+    <w:lsdException w:name="Colorful List Accent 1" w:uiPriority="72"/>
+    <w:lsdException w:name="Colorful Grid Accent 1" w:uiPriority="73"/>
+    <w:lsdException w:name="Light Shading Accent 2" w:uiPriority="60"/>
+    <w:lsdException w:name="Light List Accent 2" w:uiPriority="61"/>
+    <w:lsdException w:name="Light Grid Accent 2" w:uiPriority="62"/>
+    <w:lsdException w:name="Medium Shading 1 Accent 2" w:uiPriority="63"/>
+    <w:lsdException w:name="Medium Shading 2 Accent 2" w:uiPriority="64"/>
+    <w:lsdException w:name="Medium List 1 Accent 2" w:uiPriority="65"/>
+    <w:lsdException w:name="Medium List 2 Accent 2" w:uiPriority="66"/>
+    <w:lsdException w:name="Medium Grid 1 Accent 2" w:uiPriority="67"/>
+    <w:lsdException w:name="Medium Grid 2 Accent 2" w:uiPriority="68"/>
+    <w:lsdException w:name="Medium Grid 3 Accent 2" w:uiPriority="69"/>
+    <w:lsdException w:name="Dark List Accent 2" w:uiPriority="70"/>
+    <w:lsdException w:name="Colorful Shading Accent 2" w:uiPriority="71"/>
+    <w:lsdException w:name="Colorful List Accent 2" w:uiPriority="72"/>
+    <w:lsdException w:name="Colorful Grid Accent 2" w:uiPriority="73"/>
+    <w:lsdException w:name="Light Shading Accent 3" w:uiPriority="60"/>
+    <w:lsdException w:name="Light List Accent 3" w:uiPriority="61"/>
+    <w:lsdException w:name="Light Grid Accent 3" w:uiPriority="62"/>
+    <w:lsdException w:name="Medium Shading 1 Accent 3" w:uiPriority="63"/>
+    <w:lsdException w:name="Medium Shading 2 Accent 3" w:uiPriority="64"/>
+    <w:lsdException w:name="Medium List 1 Accent 3" w:uiPriority="65"/>
+    <w:lsdException w:name="Medium List 2 Accent 3" w:uiPriority="66"/>
+    <w:lsdException w:name="Medium Grid 1 Accent 3" w:uiPriority="67"/>
+    <w:lsdException w:name="Medium Grid 2 Accent 3" w:uiPriority="68"/>
+    <w:lsdException w:name="Medium Grid 3 Accent 3" w:uiPriority="69"/>
+    <w:lsdException w:name="Dark List Accent 3" w:uiPriority="70"/>
+    <w:lsdException w:name="Colorful Shading Accent 3" w:uiPriority="71"/>
+    <w:lsdException w:name="Colorful List Accent 3" w:uiPriority="72"/>
+    <w:lsdException w:name="Colorful Grid Accent 3" w:uiPriority="73"/>
+    <w:lsdException w:name="Light Shading Accent 4" w:uiPriority="60"/>
+    <w:lsdException w:name="Light List Accent 4" w:uiPriority="61"/>
+    <w:lsdException w:name="Light Grid Accent 4" w:uiPriority="62"/>
+    <w:lsdException w:name="Medium Shading 1 Accent 4" w:uiPriority="63"/>
+    <w:lsdException w:name="Medium Shading 2 Accent 4" w:uiPriority="64"/>
+    <w:lsdException w:name="Medium List 1 Accent 4" w:uiPriority="65"/>
+    <w:lsdException w:name="Medium List 2 Accent 4" w:uiPriority="66"/>
+    <w:lsdException w:name="Medium Grid 1 Accent 4" w:uiPriority="67"/>
+    <w:lsdException w:name="Medium Grid 2 Accent 4" w:uiPriority="68"/>
+    <w:lsdException w:name="Medium Grid 3 Accent 4" w:uiPriority="69"/>
+    <w:lsdException w:name="Dark List Accent 4" w:uiPriority="70"/>
+    <w:lsdException w:name="Colorful Shading Accent 4" w:uiPriority="71"/>
+    <w:lsdException w:name="Colorful List Accent 4" w:uiPriority="72"/>
+    <w:lsdException w:name="Colorful Grid Accent 4" w:uiPriority="73"/>
+    <w:lsdException w:name="Light Shading Accent 5" w:uiPriority="60"/>
+    <w:lsdException w:name="Light List Accent 5" w:uiPriority="61"/>
+    <w:lsdException w:name="Light Grid Accent 5" w:uiPriority="62"/>
+    <w:lsdException w:name="Medium Shading 1 Accent 5" w:uiPriority="63"/>
+    <w:lsdException w:name="Medium Shading 2 Accent 5" w:uiPriority="64"/>
+    <w:lsdException w:name="Medium List 1 Accent 5" w:uiPriority="65"/>
+    <w:lsdException w:name="Medium List 2 Accent 5" w:uiPriority="66"/>
+    <w:lsdException w:name="Medium Grid 1 Accent 5" w:uiPriority="67"/>
+    <w:lsdException w:name="Medium Grid 2 Accent 5" w:uiPriority="68"/>
+    <w:lsdException w:name="Medium Grid 3 Accent 5" w:uiPriority="69"/>
+    <w:lsdException w:name="Dark List Accent 5" w:uiPriority="70"/>
+    <w:lsdException w:name="Colorful Shading Accent 5" w:uiPriority="71"/>
+    <w:lsdException w:name="Colorful List Accent 5" w:uiPriority="72"/>
+    <w:lsdException w:name="Colorful Grid Accent 5" w:uiPriority="73"/>
+    <w:lsdException w:name="Light Shading Accent 6" w:uiPriority="60"/>
+    <w:lsdException w:name="Light List Accent 6" w:uiPriority="61"/>
+    <w:lsdException w:name="Light Grid Accent 6" w:uiPriority="62"/>
+    <w:lsdException w:name="Medium Shading 1 Accent 6" w:uiPriority="63"/>
+    <w:lsdException w:name="Medium Shading 2 Accent 6" w:uiPriority="64"/>
+    <w:lsdException w:name="Medium List 1 Accent 6" w:uiPriority="65"/>
+    <w:lsdException w:name="Medium List 2 Accent 6" w:uiPriority="66"/>
+    <w:lsdException w:name="Medium Grid 1 Accent 6" w:uiPriority="67"/>
+    <w:lsdException w:name="Medium Grid 2 Accent 6" w:uiPriority="68"/>
+    <w:lsdException w:name="Medium Grid 3 Accent 6" w:uiPriority="69"/>
+    <w:lsdException w:name="Dark List Accent 6" w:uiPriority="70"/>
+    <w:lsdException w:name="Colorful Shading Accent 6" w:uiPriority="71"/>
+    <w:lsdException w:name="Colorful List Accent 6" w:uiPriority="72"/>
+    <w:lsdException w:name="Colorful Grid Accent 6" w:uiPriority="73"/>
+    <w:lsdException w:name="Subtle Emphasis" w:uiPriority="19" w:qFormat="1"/>
+    <w:lsdException w:name="Intense Emphasis" w:uiPriority="21" w:qFormat="1"/>
+    <w:lsdException w:name="Subtle Reference" w:uiPriority="31" w:qFormat="1"/>
+    <w:lsdException w:name="Intense Reference" w:uiPriority="32" w:qFormat="1"/>
+    <w:lsdException w:name="Book Title" w:uiPriority="33" w:qFormat="1"/>
+    <w:lsdException w:name="Bibliography" w:semiHidden="1" w:uiPriority="37" w:unhideWhenUsed="1"/>
+    <w:lsdException w:name="TOC Heading" w:semiHidden="1" w:uiPriority="39" w:unhideWhenUsed="1" w:qFormat="1"/>
+    <w:lsdException w:name="Plain Table 1" w:uiPriority="41"/>
+    <w:lsdException w:name="Plain Table 2" w:uiPriority="42"/>
+    <w:lsdException w:name="Plain Table 3" w:uiPriority="43"/>
+    <w:lsdException w:name="Plain Table 4" w:uiPriority="44"/>
+    <w:lsdException w:name="Plain Table 5" w:uiPriority="45"/>
+    <w:lsdException w:name="Grid Table Light" w:uiPriority="40"/>
+    <w:lsdException w:name="Grid Table 1 Light" w:uiPriority="46"/>
+    <w:lsdException w:name="Grid Table 2" w:uiPriority="47"/>
+    <w:lsdException w:name="Grid Table 3" w:uiPriority="48"/>
+    <w:lsdException w:name="Grid Table 4" w:uiPriority="49"/>
+    <w:lsdException w:name="Grid Table 5 Dark" w:uiPriority="50"/>
+    <w:lsdException w:name="Grid Table 6 Colorful" w:uiPriority="51"/>
+    <w:lsdException w:name="Grid Table 7 Colorful" w:uiPriority="52"/>
+    <w:lsdException w:name="Grid Table 1 Light Accent 1" w:uiPriority="46"/>
+    <w:lsdException w:name="Grid Table 2 Accent 1" w:uiPriority="47"/>
+    <w:lsdException w:name="Grid Table 3 Accent 1" w:uiPriority="48"/>
+    <w:lsdException w:name="Grid Table 4 Accent 1" w:uiPriority="49"/>
+    <w:lsdException w:name="Grid Table 5 Dark Accent 1" w:uiPriority="50"/>
+    <w:lsdException w:name="Grid Table 6 Colorful Accent 1" w:uiPriority="51"/>
+    <w:lsdException w:name="Grid Table 7 Colorful Accent 1" w:uiPriority="52"/>
+    <w:lsdException w:name="Grid Table 1 Light Accent 2" w:uiPriority="46"/>
+    <w:lsdException w:name="Grid Table 2 Accent 2" w:uiPriority="47"/>
+    <w:lsdException w:name="Grid Table 3 Accent 2" w:uiPriority="48"/>
+    <w:lsdException w:name="Grid Table 4 Accent 2" w:uiPriority="49"/>
+    <w:lsdException w:name="Grid Table 5 Dark Accent 2" w:uiPriority="50"/>
+    <w:lsdException w:name="Grid Table 6 Colorful Accent 2" w:uiPriority="51"/>
+    <w:lsdException w:name="Grid Table 7 Colorful Accent 2" w:uiPriority="52"/>
+    <w:lsdException w:name="Grid Table 1 Light Accent 3" w:uiPriority="46"/>
+    <w:lsdException w:name="Grid Table 2 Accent 3" w:uiPriority="47"/>
+    <w:lsdException w:name="Grid Table 3 Accent 3" w:uiPriority="48"/>
+    <w:lsdException w:name="Grid Table 4 Accent 3" w:uiPriority="49"/>
+    <w:lsdException w:name="Grid Table 5 Dark Accent 3" w:uiPriority="50"/>
+    <w:lsdException w:name="Grid Table 6 Colorful Accent 3" w:uiPriority="51"/>
+    <w:lsdException w:name="Grid Table 7 Colorful Accent 3" w:uiPriority="52"/>
+    <w:lsdException w:name="Grid Table 1 Light Accent 4" w:uiPriority="46"/>
+    <w:lsdException w:name="Grid Table 2 Accent 4" w:uiPriority="47"/>
+    <w:lsdException w:name="Grid Table 3 Accent 4" w:uiPriority="48"/>
+    <w:lsdException w:name="Grid Table 4 Accent 4" w:uiPriority="49"/>
+    <w:lsdException w:name="Grid Table 5 Dark Accent 4" w:uiPriority="50"/>
+    <w:lsdException w:name="Grid Table 6 Colorful Accent 4" w:uiPriority="51"/>
+    <w:lsdException w:name="Grid Table 7 Colorful Accent 4" w:uiPriority="52"/>
+    <w:lsdException w:name="Grid Table 1 Light Accent 5" w:uiPriority="46"/>
+    <w:lsdException w:name="Grid Table 2 Accent 5" w:uiPriority="47"/>
+    <w:lsdException w:name="Grid Table 3 Accent 5" w:uiPriority="48"/>
+    <w:lsdException w:name="Grid Table 4 Accent 5" w:uiPriority="49"/>
+    <w:lsdException w:name="Grid Table 5 Dark Accent 5" w:uiPriority="50"/>
+    <w:lsdException w:name="Grid Table 6 Colorful Accent 5" w:uiPriority="51"/>
+    <w:lsdException w:name="Grid Table 7 Colorful Accent 5" w:uiPriority="52"/>
+    <w:lsdException w:name="Grid Table 1 Light Accent 6" w:uiPriority="46"/>
+    <w:lsdException w:name="Grid Table 2 Accent 6" w:uiPriority="47"/>
+    <w:lsdException w:name="Grid Table 3 Accent 6" w:uiPriority="48"/>
+    <w:lsdException w:name="Grid Table 4 Accent 6" w:uiPriority="49"/>
+    <w:lsdException w:name="Grid Table 5 Dark Accent 6" w:uiPriority="50"/>
+    <w:lsdException w:name="Grid Table 6 Colorful Accent 6" w:uiPriority="51"/>
+    <w:lsdException w:name="Grid Table 7 Colorful Accent 6" w:uiPriority="52"/>
+    <w:lsdException w:name="List Table 1 Light" w:uiPriority="46"/>
+    <w:lsdException w:name="List Table 2" w:uiPriority="47"/>
+    <w:lsdException w:name="List Table 3" w:uiPriority="48"/>
+    <w:lsdException w:name="List Table 4" w:uiPriority="49"/>
+    <w:lsdException w:name="List Table 5 Dark" w:uiPriority="50"/>
+    <w:lsdException w:name="List Table 6 Colorful" w:uiPriority="51"/>
+    <w:lsdException w:name="List Table 7 Colorful" w:uiPriority="52"/>
+    <w:lsdException w:name="List Table 1 Light Accent 1" w:uiPriority="46"/>
+    <w:lsdException w:name="List Table 2 Accent 1" w:uiPriority="47"/>
+    <w:lsdException w:name="List Table 3 Accent 1" w:uiPriority="48"/>
+    <w:lsdException w:name="List Table 4 Accent 1" w:uiPriority="49"/>
+    <w:lsdException w:name="List Table 5 Dark Accent 1" w:uiPriority="50"/>
+    <w:lsdException w:name="List Table 6 Colorful Accent 1" w:uiPriority="51"/>
+    <w:lsdException w:name="List Table 7 Colorful Accent 1" w:uiPriority="52"/>
+    <w:lsdException w:name="List Table 1 Light Accent 2" w:uiPriority="46"/>
+    <w:lsdException w:name="List Table 2 Accent 2" w:uiPriority="47"/>
+    <w:lsdException w:name="List Table 3 Accent 2" w:uiPriority="48"/>
+    <w:lsdException w:name="List Table 4 Accent 2" w:uiPriority="49"/>
+    <w:lsdException w:name="List Table 5 Dark Accent 2" w:uiPriority="50"/>
+    <w:lsdException w:name="List Table 6 Colorful Accent 2" w:uiPriority="51"/>
+    <w:lsdException w:name="List Table 7 Colorful Accent 2" w:uiPriority="52"/>
+    <w:lsdException w:name="List Table 1 Light Accent 3" w:uiPriority="46"/>
+    <w:lsdException w:name="List Table 2 Accent 3" w:uiPriority="47"/>
+    <w:lsdException w:name="List Table 3 Accent 3" w:uiPriority="48"/>
+    <w:lsdException w:name="List Table 4 Accent 3" w:uiPriority="49"/>
+    <w:lsdException w:name="List Table 5 Dark Accent 3" w:uiPriority="50"/>
+    <w:lsdException w:name="List Table 6 Colorful Accent 3" w:uiPriority="51"/>
+    <w:lsdException w:name="List Table 7 Colorful Accent 3" w:uiPriority="52"/>
+    <w:lsdException w:name="List Table 1 Light Accent 4" w:uiPriority="46"/>
+    <w:lsdException w:name="List Table 2 Accent 4" w:uiPriority="47"/>
+    <w:lsdException w:name="List Table 3 Accent 4" w:uiPriority="48"/>
+    <w:lsdException w:name="List Table 4 Accent 4" w:uiPriority="49"/>
+    <w:lsdException w:name="List Table 5 Dark Accent 4" w:uiPriority="50"/>
+    <w:lsdException w:name="List Table 6 Colorful Accent 4" w:uiPriority="51"/>
+    <w:lsdException w:name="List Table 7 Colorful Accent 4" w:uiPriority="52"/>
+    <w:lsdException w:name="List Table 1 Light Accent 5" w:uiPriority="46"/>
+    <w:lsdException w:name="List Table 2 Accent 5" w:uiPriority="47"/>
+    <w:lsdException w:name="List Table 3 Accent 5" w:uiPriority="48"/>
+    <w:lsdException w:name="List Table 4 Accent 5" w:uiPriority="49"/>
+    <w:lsdException w:name="List Table 5 Dark Accent 5" w:uiPriority="50"/>
+    <w:lsdException w:name="List Table 6 Colorful Accent 5" w:uiPriority="51"/>
+    <w:lsdException w:name="List Table 7 Colorful Accent 5" w:uiPriority="52"/>
+    <w:lsdException w:name="List Table 1 Light Accent 6" w:uiPriority="46"/>
+    <w:lsdException w:name="List Table 2 Accent 6" w:uiPriority="47"/>
+    <w:lsdException w:name="List Table 3 Accent 6" w:uiPriority="48"/>
+    <w:lsdException w:name="List Table 4 Accent 6" w:uiPriority="49"/>
+    <w:lsdException w:name="List Table 5 Dark Accent 6" w:uiPriority="50"/>
+    <w:lsdException w:name="List Table 6 Colorful Accent 6" w:uiPriority="51"/>
+    <w:lsdException w:name="List Table 7 Colorful Accent 6" w:uiPriority="52"/>
+    <w:lsdException w:name="Mention" w:semiHidden="1" w:unhideWhenUsed="1"/>
+    <w:lsdException w:name="Smart Hyperlink" w:semiHidden="1" w:unhideWhenUsed="1"/>
+    <w:lsdException w:name="Hashtag" w:semiHidden="1" w:unhideWhenUsed="1"/>
+    <w:lsdException w:name="Unresolved Mention" w:semiHidden="1" w:unhideWhenUsed="1"/>
+  </w:latentStyles>
+  <w:style w:type="paragraph" w:default="1" w:styleId="Normlny">
+    <w:name w:val="Normal"/>
+    <w:qFormat/>
+  </w:style>
+  <w:style w:type="character" w:default="1" w:styleId="Predvolenpsmoodseku">
+    <w:name w:val="Default Paragraph Font"/>
+    <w:uiPriority w:val="1"/>
+    <w:semiHidden/>
+    <w:unhideWhenUsed/>
+  </w:style>
+  <w:style w:type="table" w:default="1" w:styleId="Normlnatabuka">
+    <w:name w:val="Normal Table"/>
+    <w:uiPriority w:val="99"/>
+    <w:semiHidden/>
+    <w:unhideWhenUsed/>
+    <w:tblPr>
+      <w:tblInd w:w="0" w:type="dxa"/>
+      <w:tblCellMar>
+        <w:top w:w="0" w:type="dxa"/>
+        <w:left w:w="108" w:type="dxa"/>
+        <w:bottom w:w="0" w:type="dxa"/>
+        <w:right w:w="108" w:type="dxa"/>
+      </w:tblCellMar>
+    </w:tblPr>
+  </w:style>
+  <w:style w:type="numbering" w:default="1" w:styleId="Bezzoznamu">
+    <w:name w:val="No List"/>
+    <w:uiPriority w:val="99"/>
+    <w:semiHidden/>
+    <w:unhideWhenUsed/>
+  </w:style>
+  <w:style w:type="character" w:styleId="Zstupntext">
+    <w:name w:val="Placeholder Text"/>
+    <w:basedOn w:val="Predvolenpsmoodseku"/>
+    <w:uiPriority w:val="99"/>
+    <w:semiHidden/>
+    <w:rsid w:val="00EC6EBC"/>
+    <w:rPr>
+      <w:color w:val="808080"/>
+    </w:rPr>
+  </w:style>
+</w:styles>
+</file>
+
+<file path=word/glossary/webSettings.xml><?xml version="1.0" encoding="utf-8"?>
+<w:webSettings xmlns:mc="http://schemas.openxmlformats.org/markup-compatibility/2006" xmlns:r="http://schemas.openxmlformats.org/officeDocument/2006/relationships" xmlns:w="http://schemas.openxmlformats.org/wordprocessingml/2006/main" xmlns:w14="http://schemas.microsoft.com/office/word/2010/wordml" xmlns:w15="http://schemas.microsoft.com/office/word/2012/wordml" xmlns:w16cid="http://schemas.microsoft.com/office/word/2016/wordml/cid" xmlns:w16se="http://schemas.microsoft.com/office/word/2015/wordml/symex" mc:Ignorable="w14 w15 w16se w16cid">
+  <w:optimizeForBrowser/>
+  <w:allowPNG/>
+</w:webSettings>
 </file>
 
 <file path=word/theme/theme1.xml><?xml version="1.0" encoding="utf-8"?>

</xml_diff>

<commit_message>
add parameters for testing (documentation)
</commit_message>
<xml_diff>
--- a/doc/Dokumentacia_spektroskopicke_data.docx
+++ b/doc/Dokumentacia_spektroskopicke_data.docx
@@ -2248,7 +2248,7 @@
                 <w:noProof/>
                 <w:webHidden/>
               </w:rPr>
-              <w:t>11</w:t>
+              <w:t>10</w:t>
             </w:r>
             <w:r>
               <w:rPr>
@@ -11286,15 +11286,7 @@
         <w:rPr>
           <w:rFonts w:eastAsia="Times New Roman" w:cs="Times New Roman"/>
         </w:rPr>
-        <w:t>. Bude to smerník na parametre pre vý</w:t>
-      </w:r>
-      <w:bookmarkStart w:id="26" w:name="_GoBack"/>
-      <w:bookmarkEnd w:id="26"/>
-      <w:r>
-        <w:rPr>
-          <w:rFonts w:eastAsia="Times New Roman" w:cs="Times New Roman"/>
-        </w:rPr>
-        <w:t xml:space="preserve">počet matematickej funkcie </w:t>
+        <w:t xml:space="preserve">. Bude to smerník na parametre pre výpočet matematickej funkcie </w:t>
       </w:r>
       <w:proofErr w:type="spellStart"/>
       <w:r>
@@ -14378,25 +14370,25 @@
       <w:pPr>
         <w:pStyle w:val="Nadpis1"/>
       </w:pPr>
-      <w:bookmarkStart w:id="27" w:name="_Toc506659809"/>
+      <w:bookmarkStart w:id="26" w:name="_Toc506659809"/>
       <w:r>
         <w:lastRenderedPageBreak/>
         <w:t>Diagramy</w:t>
       </w:r>
+      <w:bookmarkEnd w:id="26"/>
+      <w:r>
+        <w:t xml:space="preserve"> </w:t>
+      </w:r>
+    </w:p>
+    <w:p>
+      <w:pPr>
+        <w:pStyle w:val="Nadpis2"/>
+      </w:pPr>
+      <w:bookmarkStart w:id="27" w:name="_Toc506659810"/>
+      <w:r>
+        <w:t>Sekvenčný diagram</w:t>
+      </w:r>
       <w:bookmarkEnd w:id="27"/>
-      <w:r>
-        <w:t xml:space="preserve"> </w:t>
-      </w:r>
-    </w:p>
-    <w:p>
-      <w:pPr>
-        <w:pStyle w:val="Nadpis2"/>
-      </w:pPr>
-      <w:bookmarkStart w:id="28" w:name="_Toc506659810"/>
-      <w:r>
-        <w:t>Sekvenčný diagram</w:t>
-      </w:r>
-      <w:bookmarkEnd w:id="28"/>
       <w:r>
         <w:t xml:space="preserve"> </w:t>
       </w:r>
@@ -14534,7 +14526,7 @@
         <w:ind w:left="511"/>
         <w:jc w:val="both"/>
       </w:pPr>
-      <w:bookmarkStart w:id="29" w:name="_Toc506659811"/>
+      <w:bookmarkStart w:id="28" w:name="_Toc506659811"/>
       <w:r>
         <w:lastRenderedPageBreak/>
         <w:t>Triedn</w:t>
@@ -14545,7 +14537,7 @@
       <w:r>
         <w:t xml:space="preserve"> diagram</w:t>
       </w:r>
-      <w:bookmarkEnd w:id="29"/>
+      <w:bookmarkEnd w:id="28"/>
     </w:p>
     <w:p>
       <w:pPr>
@@ -18050,12 +18042,12 @@
       <w:pPr>
         <w:pStyle w:val="Nadpis1"/>
       </w:pPr>
-      <w:bookmarkStart w:id="30" w:name="_Toc506659812"/>
+      <w:bookmarkStart w:id="29" w:name="_Toc506659812"/>
       <w:r>
         <w:lastRenderedPageBreak/>
         <w:t>Testovací scenár</w:t>
       </w:r>
-      <w:bookmarkEnd w:id="30"/>
+      <w:bookmarkEnd w:id="29"/>
       <w:r>
         <w:t xml:space="preserve"> </w:t>
       </w:r>
@@ -18122,6 +18114,40 @@
     </w:p>
     <w:p>
       <w:pPr>
+        <w:pStyle w:val="Odsekzoznamu"/>
+        <w:numPr>
+          <w:ilvl w:val="0"/>
+          <w:numId w:val="18"/>
+        </w:numPr>
+        <w:spacing w:after="24" w:line="360" w:lineRule="auto"/>
+        <w:ind w:right="1151"/>
+        <w:rPr>
+          <w:rFonts w:cs="Times New Roman"/>
+        </w:rPr>
+      </w:pPr>
+      <w:r>
+        <w:rPr>
+          <w:rFonts w:cs="Times New Roman"/>
+        </w:rPr>
+        <w:t>Aby sa nám zobrazili požadované funkcie, potrebujeme zmeniť parameter center na nejaké číslo z osi X, ktoré aktuálne v </w:t>
+      </w:r>
+      <w:proofErr w:type="spellStart"/>
+      <w:r>
+        <w:rPr>
+          <w:rFonts w:cs="Times New Roman"/>
+        </w:rPr>
+        <w:t>labview</w:t>
+      </w:r>
+      <w:proofErr w:type="spellEnd"/>
+      <w:r>
+        <w:rPr>
+          <w:rFonts w:cs="Times New Roman"/>
+        </w:rPr>
+        <w:t xml:space="preserve"> vidíme  </w:t>
+      </w:r>
+    </w:p>
+    <w:p>
+      <w:pPr>
         <w:numPr>
           <w:ilvl w:val="0"/>
           <w:numId w:val="4"/>
@@ -18138,6 +18164,166 @@
         </w:rPr>
         <w:t xml:space="preserve">Zvolí sa funkcia, ktorou majú byť vstupné dáta spracované </w:t>
       </w:r>
+    </w:p>
+    <w:p>
+      <w:pPr>
+        <w:pStyle w:val="Odsekzoznamu"/>
+        <w:numPr>
+          <w:ilvl w:val="2"/>
+          <w:numId w:val="19"/>
+        </w:numPr>
+        <w:spacing w:after="24" w:line="360" w:lineRule="auto"/>
+        <w:ind w:right="1151" w:hanging="360"/>
+        <w:rPr>
+          <w:rFonts w:cs="Times New Roman"/>
+        </w:rPr>
+      </w:pPr>
+      <w:r>
+        <w:rPr>
+          <w:rFonts w:cs="Times New Roman"/>
+        </w:rPr>
+        <w:t xml:space="preserve">Pre zobrazenie grafu </w:t>
+      </w:r>
+      <w:proofErr w:type="spellStart"/>
+      <w:r>
+        <w:rPr>
+          <w:rFonts w:cs="Times New Roman"/>
+        </w:rPr>
+        <w:t>Lorentz</w:t>
+      </w:r>
+      <w:proofErr w:type="spellEnd"/>
+      <w:r>
+        <w:rPr>
+          <w:rFonts w:cs="Times New Roman"/>
+        </w:rPr>
+        <w:t xml:space="preserve"> funkcie treba nastaviť parameter </w:t>
+      </w:r>
+      <w:proofErr w:type="spellStart"/>
+      <w:r>
+        <w:rPr>
+          <w:rFonts w:cs="Times New Roman"/>
+        </w:rPr>
+        <w:t>shape</w:t>
+      </w:r>
+      <w:proofErr w:type="spellEnd"/>
+      <w:r>
+        <w:rPr>
+          <w:rFonts w:cs="Times New Roman"/>
+        </w:rPr>
+        <w:t xml:space="preserve"> na 0 a parameter w0 na 0.1</w:t>
+      </w:r>
+    </w:p>
+    <w:p>
+      <w:pPr>
+        <w:pStyle w:val="Odsekzoznamu"/>
+        <w:numPr>
+          <w:ilvl w:val="2"/>
+          <w:numId w:val="19"/>
+        </w:numPr>
+        <w:spacing w:after="24" w:line="360" w:lineRule="auto"/>
+        <w:ind w:right="1151" w:hanging="360"/>
+        <w:rPr>
+          <w:rFonts w:cs="Times New Roman"/>
+        </w:rPr>
+      </w:pPr>
+      <w:r>
+        <w:rPr>
+          <w:rFonts w:cs="Times New Roman"/>
+        </w:rPr>
+        <w:t xml:space="preserve">Pre zobrazenie grafu </w:t>
+      </w:r>
+      <w:proofErr w:type="spellStart"/>
+      <w:r>
+        <w:rPr>
+          <w:rFonts w:cs="Times New Roman"/>
+        </w:rPr>
+        <w:t>Gauss</w:t>
+      </w:r>
+      <w:proofErr w:type="spellEnd"/>
+      <w:r>
+        <w:rPr>
+          <w:rFonts w:cs="Times New Roman"/>
+        </w:rPr>
+        <w:t xml:space="preserve"> funkcie treba nastaviť parameter </w:t>
+      </w:r>
+      <w:proofErr w:type="spellStart"/>
+      <w:r>
+        <w:rPr>
+          <w:rFonts w:cs="Times New Roman"/>
+        </w:rPr>
+        <w:t>shape</w:t>
+      </w:r>
+      <w:proofErr w:type="spellEnd"/>
+      <w:r>
+        <w:rPr>
+          <w:rFonts w:cs="Times New Roman"/>
+        </w:rPr>
+        <w:t xml:space="preserve"> na 1 a parameter </w:t>
+      </w:r>
+      <w:proofErr w:type="spellStart"/>
+      <w:r>
+        <w:rPr>
+          <w:rFonts w:cs="Times New Roman"/>
+        </w:rPr>
+        <w:t>wD</w:t>
+      </w:r>
+      <w:proofErr w:type="spellEnd"/>
+      <w:r>
+        <w:rPr>
+          <w:rFonts w:cs="Times New Roman"/>
+        </w:rPr>
+        <w:t xml:space="preserve"> na 1</w:t>
+      </w:r>
+    </w:p>
+    <w:p>
+      <w:pPr>
+        <w:pStyle w:val="Odsekzoznamu"/>
+        <w:numPr>
+          <w:ilvl w:val="2"/>
+          <w:numId w:val="19"/>
+        </w:numPr>
+        <w:spacing w:after="24" w:line="360" w:lineRule="auto"/>
+        <w:ind w:right="1151" w:hanging="360"/>
+        <w:rPr>
+          <w:rFonts w:cs="Times New Roman"/>
+        </w:rPr>
+      </w:pPr>
+      <w:r>
+        <w:rPr>
+          <w:rFonts w:cs="Times New Roman"/>
+        </w:rPr>
+        <w:t xml:space="preserve">Pre zobrazenie </w:t>
+      </w:r>
+      <w:proofErr w:type="spellStart"/>
+      <w:r>
+        <w:rPr>
+          <w:rFonts w:cs="Times New Roman"/>
+        </w:rPr>
+        <w:t>Voigt</w:t>
+      </w:r>
+      <w:proofErr w:type="spellEnd"/>
+      <w:r>
+        <w:rPr>
+          <w:rFonts w:cs="Times New Roman"/>
+        </w:rPr>
+        <w:t xml:space="preserve"> funkcie treba nastaviť parameter </w:t>
+      </w:r>
+      <w:proofErr w:type="spellStart"/>
+      <w:r>
+        <w:rPr>
+          <w:rFonts w:cs="Times New Roman"/>
+        </w:rPr>
+        <w:t>shape</w:t>
+      </w:r>
+      <w:proofErr w:type="spellEnd"/>
+      <w:r>
+        <w:rPr>
+          <w:rFonts w:cs="Times New Roman"/>
+        </w:rPr>
+        <w:t xml:space="preserve"> na 2 a parameter w0 na 0.1</w:t>
+      </w:r>
+      <w:bookmarkStart w:id="30" w:name="_GoBack"/>
+      <w:bookmarkEnd w:id="30"/>
     </w:p>
     <w:p>
       <w:pPr>
@@ -19401,7 +19587,7 @@
         <w:rFonts w:eastAsia="Times New Roman" w:cs="Times New Roman"/>
         <w:noProof/>
       </w:rPr>
-      <w:t>23</w:t>
+      <w:t>25</w:t>
     </w:r>
     <w:r>
       <w:rPr>
@@ -21347,6 +21533,219 @@
     </w:lvl>
   </w:abstractNum>
   <w:abstractNum w:abstractNumId="10" w15:restartNumberingAfterBreak="0">
+    <w:nsid w:val="20F76A87"/>
+    <w:multiLevelType w:val="hybridMultilevel"/>
+    <w:tmpl w:val="1ADCE656"/>
+    <w:lvl w:ilvl="0" w:tplc="8C7ACA62">
+      <w:start w:val="1"/>
+      <w:numFmt w:val="decimal"/>
+      <w:suff w:val="space"/>
+      <w:lvlText w:val="%1."/>
+      <w:lvlJc w:val="left"/>
+      <w:pPr>
+        <w:ind w:left="1081" w:firstLine="0"/>
+      </w:pPr>
+      <w:rPr>
+        <w:rFonts w:ascii="Times New Roman" w:eastAsia="Times New Roman" w:hAnsi="Times New Roman" w:cs="Times New Roman" w:hint="default"/>
+        <w:b w:val="0"/>
+        <w:i w:val="0"/>
+        <w:strike w:val="0"/>
+        <w:dstrike w:val="0"/>
+        <w:color w:val="000000"/>
+        <w:sz w:val="22"/>
+        <w:szCs w:val="22"/>
+        <w:u w:val="none" w:color="000000"/>
+        <w:bdr w:val="none" w:sz="0" w:space="0" w:color="auto"/>
+        <w:shd w:val="clear" w:color="auto" w:fill="auto"/>
+        <w:vertAlign w:val="baseline"/>
+      </w:rPr>
+    </w:lvl>
+    <w:lvl w:ilvl="1" w:tplc="FE5234AE">
+      <w:start w:val="1"/>
+      <w:numFmt w:val="lowerLetter"/>
+      <w:lvlText w:val="%2"/>
+      <w:lvlJc w:val="left"/>
+      <w:pPr>
+        <w:ind w:left="2161"/>
+      </w:pPr>
+      <w:rPr>
+        <w:rFonts w:ascii="Times New Roman" w:eastAsia="Times New Roman" w:hAnsi="Times New Roman" w:cs="Times New Roman"/>
+        <w:b w:val="0"/>
+        <w:i w:val="0"/>
+        <w:strike w:val="0"/>
+        <w:dstrike w:val="0"/>
+        <w:color w:val="000000"/>
+        <w:sz w:val="22"/>
+        <w:szCs w:val="22"/>
+        <w:u w:val="none" w:color="000000"/>
+        <w:bdr w:val="none" w:sz="0" w:space="0" w:color="auto"/>
+        <w:shd w:val="clear" w:color="auto" w:fill="auto"/>
+        <w:vertAlign w:val="baseline"/>
+      </w:rPr>
+    </w:lvl>
+    <w:lvl w:ilvl="2" w:tplc="041B0001">
+      <w:start w:val="1"/>
+      <w:numFmt w:val="bullet"/>
+      <w:lvlText w:val=""/>
+      <w:lvlJc w:val="left"/>
+      <w:pPr>
+        <w:ind w:left="2881"/>
+      </w:pPr>
+      <w:rPr>
+        <w:rFonts w:ascii="Symbol" w:hAnsi="Symbol" w:hint="default"/>
+        <w:b w:val="0"/>
+        <w:i w:val="0"/>
+        <w:strike w:val="0"/>
+        <w:dstrike w:val="0"/>
+        <w:color w:val="000000"/>
+        <w:sz w:val="22"/>
+        <w:szCs w:val="22"/>
+        <w:u w:val="none" w:color="000000"/>
+        <w:bdr w:val="none" w:sz="0" w:space="0" w:color="auto"/>
+        <w:shd w:val="clear" w:color="auto" w:fill="auto"/>
+        <w:vertAlign w:val="baseline"/>
+      </w:rPr>
+    </w:lvl>
+    <w:lvl w:ilvl="3" w:tplc="60AAE848">
+      <w:start w:val="1"/>
+      <w:numFmt w:val="decimal"/>
+      <w:lvlText w:val="%4"/>
+      <w:lvlJc w:val="left"/>
+      <w:pPr>
+        <w:ind w:left="3601"/>
+      </w:pPr>
+      <w:rPr>
+        <w:rFonts w:ascii="Times New Roman" w:eastAsia="Times New Roman" w:hAnsi="Times New Roman" w:cs="Times New Roman"/>
+        <w:b w:val="0"/>
+        <w:i w:val="0"/>
+        <w:strike w:val="0"/>
+        <w:dstrike w:val="0"/>
+        <w:color w:val="000000"/>
+        <w:sz w:val="22"/>
+        <w:szCs w:val="22"/>
+        <w:u w:val="none" w:color="000000"/>
+        <w:bdr w:val="none" w:sz="0" w:space="0" w:color="auto"/>
+        <w:shd w:val="clear" w:color="auto" w:fill="auto"/>
+        <w:vertAlign w:val="baseline"/>
+      </w:rPr>
+    </w:lvl>
+    <w:lvl w:ilvl="4" w:tplc="CE343366">
+      <w:start w:val="1"/>
+      <w:numFmt w:val="lowerLetter"/>
+      <w:lvlText w:val="%5"/>
+      <w:lvlJc w:val="left"/>
+      <w:pPr>
+        <w:ind w:left="4321"/>
+      </w:pPr>
+      <w:rPr>
+        <w:rFonts w:ascii="Times New Roman" w:eastAsia="Times New Roman" w:hAnsi="Times New Roman" w:cs="Times New Roman"/>
+        <w:b w:val="0"/>
+        <w:i w:val="0"/>
+        <w:strike w:val="0"/>
+        <w:dstrike w:val="0"/>
+        <w:color w:val="000000"/>
+        <w:sz w:val="22"/>
+        <w:szCs w:val="22"/>
+        <w:u w:val="none" w:color="000000"/>
+        <w:bdr w:val="none" w:sz="0" w:space="0" w:color="auto"/>
+        <w:shd w:val="clear" w:color="auto" w:fill="auto"/>
+        <w:vertAlign w:val="baseline"/>
+      </w:rPr>
+    </w:lvl>
+    <w:lvl w:ilvl="5" w:tplc="5EF0A34E">
+      <w:start w:val="1"/>
+      <w:numFmt w:val="lowerRoman"/>
+      <w:lvlText w:val="%6"/>
+      <w:lvlJc w:val="left"/>
+      <w:pPr>
+        <w:ind w:left="5041"/>
+      </w:pPr>
+      <w:rPr>
+        <w:rFonts w:ascii="Times New Roman" w:eastAsia="Times New Roman" w:hAnsi="Times New Roman" w:cs="Times New Roman"/>
+        <w:b w:val="0"/>
+        <w:i w:val="0"/>
+        <w:strike w:val="0"/>
+        <w:dstrike w:val="0"/>
+        <w:color w:val="000000"/>
+        <w:sz w:val="22"/>
+        <w:szCs w:val="22"/>
+        <w:u w:val="none" w:color="000000"/>
+        <w:bdr w:val="none" w:sz="0" w:space="0" w:color="auto"/>
+        <w:shd w:val="clear" w:color="auto" w:fill="auto"/>
+        <w:vertAlign w:val="baseline"/>
+      </w:rPr>
+    </w:lvl>
+    <w:lvl w:ilvl="6" w:tplc="553678AE">
+      <w:start w:val="1"/>
+      <w:numFmt w:val="decimal"/>
+      <w:lvlText w:val="%7"/>
+      <w:lvlJc w:val="left"/>
+      <w:pPr>
+        <w:ind w:left="5761"/>
+      </w:pPr>
+      <w:rPr>
+        <w:rFonts w:ascii="Times New Roman" w:eastAsia="Times New Roman" w:hAnsi="Times New Roman" w:cs="Times New Roman"/>
+        <w:b w:val="0"/>
+        <w:i w:val="0"/>
+        <w:strike w:val="0"/>
+        <w:dstrike w:val="0"/>
+        <w:color w:val="000000"/>
+        <w:sz w:val="22"/>
+        <w:szCs w:val="22"/>
+        <w:u w:val="none" w:color="000000"/>
+        <w:bdr w:val="none" w:sz="0" w:space="0" w:color="auto"/>
+        <w:shd w:val="clear" w:color="auto" w:fill="auto"/>
+        <w:vertAlign w:val="baseline"/>
+      </w:rPr>
+    </w:lvl>
+    <w:lvl w:ilvl="7" w:tplc="29B0C6C2">
+      <w:start w:val="1"/>
+      <w:numFmt w:val="lowerLetter"/>
+      <w:lvlText w:val="%8"/>
+      <w:lvlJc w:val="left"/>
+      <w:pPr>
+        <w:ind w:left="6481"/>
+      </w:pPr>
+      <w:rPr>
+        <w:rFonts w:ascii="Times New Roman" w:eastAsia="Times New Roman" w:hAnsi="Times New Roman" w:cs="Times New Roman"/>
+        <w:b w:val="0"/>
+        <w:i w:val="0"/>
+        <w:strike w:val="0"/>
+        <w:dstrike w:val="0"/>
+        <w:color w:val="000000"/>
+        <w:sz w:val="22"/>
+        <w:szCs w:val="22"/>
+        <w:u w:val="none" w:color="000000"/>
+        <w:bdr w:val="none" w:sz="0" w:space="0" w:color="auto"/>
+        <w:shd w:val="clear" w:color="auto" w:fill="auto"/>
+        <w:vertAlign w:val="baseline"/>
+      </w:rPr>
+    </w:lvl>
+    <w:lvl w:ilvl="8" w:tplc="7CAEC3B8">
+      <w:start w:val="1"/>
+      <w:numFmt w:val="lowerRoman"/>
+      <w:lvlText w:val="%9"/>
+      <w:lvlJc w:val="left"/>
+      <w:pPr>
+        <w:ind w:left="7201"/>
+      </w:pPr>
+      <w:rPr>
+        <w:rFonts w:ascii="Times New Roman" w:eastAsia="Times New Roman" w:hAnsi="Times New Roman" w:cs="Times New Roman"/>
+        <w:b w:val="0"/>
+        <w:i w:val="0"/>
+        <w:strike w:val="0"/>
+        <w:dstrike w:val="0"/>
+        <w:color w:val="000000"/>
+        <w:sz w:val="22"/>
+        <w:szCs w:val="22"/>
+        <w:u w:val="none" w:color="000000"/>
+        <w:bdr w:val="none" w:sz="0" w:space="0" w:color="auto"/>
+        <w:shd w:val="clear" w:color="auto" w:fill="auto"/>
+        <w:vertAlign w:val="baseline"/>
+      </w:rPr>
+    </w:lvl>
+  </w:abstractNum>
+  <w:abstractNum w:abstractNumId="11" w15:restartNumberingAfterBreak="0">
     <w:nsid w:val="23E829FE"/>
     <w:multiLevelType w:val="multilevel"/>
     <w:tmpl w:val="74C41452"/>
@@ -21467,7 +21866,7 @@
       </w:rPr>
     </w:lvl>
   </w:abstractNum>
-  <w:abstractNum w:abstractNumId="11" w15:restartNumberingAfterBreak="0">
+  <w:abstractNum w:abstractNumId="12" w15:restartNumberingAfterBreak="0">
     <w:nsid w:val="499A5973"/>
     <w:multiLevelType w:val="hybridMultilevel"/>
     <w:tmpl w:val="D66EC010"/>
@@ -21580,7 +21979,120 @@
       </w:rPr>
     </w:lvl>
   </w:abstractNum>
-  <w:abstractNum w:abstractNumId="12" w15:restartNumberingAfterBreak="0">
+  <w:abstractNum w:abstractNumId="13" w15:restartNumberingAfterBreak="0">
+    <w:nsid w:val="50E82667"/>
+    <w:multiLevelType w:val="hybridMultilevel"/>
+    <w:tmpl w:val="03426EC2"/>
+    <w:lvl w:ilvl="0" w:tplc="041B0001">
+      <w:start w:val="1"/>
+      <w:numFmt w:val="bullet"/>
+      <w:lvlText w:val=""/>
+      <w:lvlJc w:val="left"/>
+      <w:pPr>
+        <w:ind w:left="2521" w:hanging="360"/>
+      </w:pPr>
+      <w:rPr>
+        <w:rFonts w:ascii="Symbol" w:hAnsi="Symbol" w:hint="default"/>
+      </w:rPr>
+    </w:lvl>
+    <w:lvl w:ilvl="1" w:tplc="041B0003" w:tentative="1">
+      <w:start w:val="1"/>
+      <w:numFmt w:val="bullet"/>
+      <w:lvlText w:val="o"/>
+      <w:lvlJc w:val="left"/>
+      <w:pPr>
+        <w:ind w:left="3241" w:hanging="360"/>
+      </w:pPr>
+      <w:rPr>
+        <w:rFonts w:ascii="Courier New" w:hAnsi="Courier New" w:cs="Courier New" w:hint="default"/>
+      </w:rPr>
+    </w:lvl>
+    <w:lvl w:ilvl="2" w:tplc="041B0005" w:tentative="1">
+      <w:start w:val="1"/>
+      <w:numFmt w:val="bullet"/>
+      <w:lvlText w:val=""/>
+      <w:lvlJc w:val="left"/>
+      <w:pPr>
+        <w:ind w:left="3961" w:hanging="360"/>
+      </w:pPr>
+      <w:rPr>
+        <w:rFonts w:ascii="Wingdings" w:hAnsi="Wingdings" w:hint="default"/>
+      </w:rPr>
+    </w:lvl>
+    <w:lvl w:ilvl="3" w:tplc="041B0001" w:tentative="1">
+      <w:start w:val="1"/>
+      <w:numFmt w:val="bullet"/>
+      <w:lvlText w:val=""/>
+      <w:lvlJc w:val="left"/>
+      <w:pPr>
+        <w:ind w:left="4681" w:hanging="360"/>
+      </w:pPr>
+      <w:rPr>
+        <w:rFonts w:ascii="Symbol" w:hAnsi="Symbol" w:hint="default"/>
+      </w:rPr>
+    </w:lvl>
+    <w:lvl w:ilvl="4" w:tplc="041B0003" w:tentative="1">
+      <w:start w:val="1"/>
+      <w:numFmt w:val="bullet"/>
+      <w:lvlText w:val="o"/>
+      <w:lvlJc w:val="left"/>
+      <w:pPr>
+        <w:ind w:left="5401" w:hanging="360"/>
+      </w:pPr>
+      <w:rPr>
+        <w:rFonts w:ascii="Courier New" w:hAnsi="Courier New" w:cs="Courier New" w:hint="default"/>
+      </w:rPr>
+    </w:lvl>
+    <w:lvl w:ilvl="5" w:tplc="041B0005" w:tentative="1">
+      <w:start w:val="1"/>
+      <w:numFmt w:val="bullet"/>
+      <w:lvlText w:val=""/>
+      <w:lvlJc w:val="left"/>
+      <w:pPr>
+        <w:ind w:left="6121" w:hanging="360"/>
+      </w:pPr>
+      <w:rPr>
+        <w:rFonts w:ascii="Wingdings" w:hAnsi="Wingdings" w:hint="default"/>
+      </w:rPr>
+    </w:lvl>
+    <w:lvl w:ilvl="6" w:tplc="041B0001" w:tentative="1">
+      <w:start w:val="1"/>
+      <w:numFmt w:val="bullet"/>
+      <w:lvlText w:val=""/>
+      <w:lvlJc w:val="left"/>
+      <w:pPr>
+        <w:ind w:left="6841" w:hanging="360"/>
+      </w:pPr>
+      <w:rPr>
+        <w:rFonts w:ascii="Symbol" w:hAnsi="Symbol" w:hint="default"/>
+      </w:rPr>
+    </w:lvl>
+    <w:lvl w:ilvl="7" w:tplc="041B0003" w:tentative="1">
+      <w:start w:val="1"/>
+      <w:numFmt w:val="bullet"/>
+      <w:lvlText w:val="o"/>
+      <w:lvlJc w:val="left"/>
+      <w:pPr>
+        <w:ind w:left="7561" w:hanging="360"/>
+      </w:pPr>
+      <w:rPr>
+        <w:rFonts w:ascii="Courier New" w:hAnsi="Courier New" w:cs="Courier New" w:hint="default"/>
+      </w:rPr>
+    </w:lvl>
+    <w:lvl w:ilvl="8" w:tplc="041B0005" w:tentative="1">
+      <w:start w:val="1"/>
+      <w:numFmt w:val="bullet"/>
+      <w:lvlText w:val=""/>
+      <w:lvlJc w:val="left"/>
+      <w:pPr>
+        <w:ind w:left="8281" w:hanging="360"/>
+      </w:pPr>
+      <w:rPr>
+        <w:rFonts w:ascii="Wingdings" w:hAnsi="Wingdings" w:hint="default"/>
+      </w:rPr>
+    </w:lvl>
+  </w:abstractNum>
+  <w:abstractNum w:abstractNumId="14" w15:restartNumberingAfterBreak="0">
     <w:nsid w:val="526E08F4"/>
     <w:multiLevelType w:val="hybridMultilevel"/>
     <w:tmpl w:val="31AABC7C"/>
@@ -21792,7 +22304,7 @@
       </w:rPr>
     </w:lvl>
   </w:abstractNum>
-  <w:abstractNum w:abstractNumId="13" w15:restartNumberingAfterBreak="0">
+  <w:abstractNum w:abstractNumId="15" w15:restartNumberingAfterBreak="0">
     <w:nsid w:val="54644F1D"/>
     <w:multiLevelType w:val="multilevel"/>
     <w:tmpl w:val="CACA4756"/>
@@ -21878,7 +22390,7 @@
       </w:pPr>
     </w:lvl>
   </w:abstractNum>
-  <w:abstractNum w:abstractNumId="14" w15:restartNumberingAfterBreak="0">
+  <w:abstractNum w:abstractNumId="16" w15:restartNumberingAfterBreak="0">
     <w:nsid w:val="593162E1"/>
     <w:multiLevelType w:val="hybridMultilevel"/>
     <w:tmpl w:val="6130D672"/>
@@ -21991,7 +22503,7 @@
       </w:rPr>
     </w:lvl>
   </w:abstractNum>
-  <w:abstractNum w:abstractNumId="15" w15:restartNumberingAfterBreak="0">
+  <w:abstractNum w:abstractNumId="17" w15:restartNumberingAfterBreak="0">
     <w:nsid w:val="734565AE"/>
     <w:multiLevelType w:val="hybridMultilevel"/>
     <w:tmpl w:val="FBFA3816"/>
@@ -22203,7 +22715,7 @@
       </w:rPr>
     </w:lvl>
   </w:abstractNum>
-  <w:abstractNum w:abstractNumId="16" w15:restartNumberingAfterBreak="0">
+  <w:abstractNum w:abstractNumId="18" w15:restartNumberingAfterBreak="0">
     <w:nsid w:val="7C034E85"/>
     <w:multiLevelType w:val="hybridMultilevel"/>
     <w:tmpl w:val="3294AB78"/>
@@ -22416,10 +22928,10 @@
     </w:lvl>
   </w:abstractNum>
   <w:num w:numId="1">
-    <w:abstractNumId w:val="15"/>
+    <w:abstractNumId w:val="17"/>
   </w:num>
   <w:num w:numId="2">
-    <w:abstractNumId w:val="12"/>
+    <w:abstractNumId w:val="14"/>
   </w:num>
   <w:num w:numId="3">
     <w:abstractNumId w:val="0"/>
@@ -22428,19 +22940,19 @@
     <w:abstractNumId w:val="8"/>
   </w:num>
   <w:num w:numId="5">
-    <w:abstractNumId w:val="16"/>
+    <w:abstractNumId w:val="18"/>
   </w:num>
   <w:num w:numId="6">
-    <w:abstractNumId w:val="13"/>
+    <w:abstractNumId w:val="15"/>
   </w:num>
   <w:num w:numId="7">
     <w:abstractNumId w:val="9"/>
   </w:num>
   <w:num w:numId="8">
-    <w:abstractNumId w:val="10"/>
+    <w:abstractNumId w:val="11"/>
   </w:num>
   <w:num w:numId="9">
-    <w:abstractNumId w:val="14"/>
+    <w:abstractNumId w:val="16"/>
   </w:num>
   <w:num w:numId="10">
     <w:abstractNumId w:val="1"/>
@@ -22464,7 +22976,13 @@
     <w:abstractNumId w:val="2"/>
   </w:num>
   <w:num w:numId="17">
-    <w:abstractNumId w:val="11"/>
+    <w:abstractNumId w:val="12"/>
+  </w:num>
+  <w:num w:numId="18">
+    <w:abstractNumId w:val="13"/>
+  </w:num>
+  <w:num w:numId="19">
+    <w:abstractNumId w:val="10"/>
   </w:num>
 </w:numbering>
 </file>

</xml_diff>